<commit_message>
Poprawki do boostingu i usunięcie ostatniego akapitu we wnioskach
</commit_message>
<xml_diff>
--- a/Efekt8/Projekt.docx
+++ b/Efekt8/Projekt.docx
@@ -3690,23 +3690,7 @@
         </w:numPr>
       </w:pPr>
       <w:r>
-        <w:t xml:space="preserve">Do jakiej minimalnej ilości wymiarów można zredukować </w:t>
-      </w:r>
-      <w:proofErr w:type="spellStart"/>
-      <w:r>
-        <w:t>predyktory</w:t>
-      </w:r>
-      <w:proofErr w:type="spellEnd"/>
-      <w:r>
-        <w:t xml:space="preserve">, jednocześnie zachowując wysoki procent wyjaśnianej wariancji tych </w:t>
-      </w:r>
-      <w:proofErr w:type="spellStart"/>
-      <w:r>
-        <w:t>predyktorów</w:t>
-      </w:r>
-      <w:proofErr w:type="spellEnd"/>
-      <w:r>
-        <w:t>? Co opisują te wymiary?</w:t>
+        <w:t>Do jakiej minimalnej ilości wymiarów można zredukować predyktory, jednocześnie zachowując wysoki procent wyjaśnianej wariancji tych predyktorów? Co opisują te wymiary?</w:t>
       </w:r>
     </w:p>
     <w:p>
@@ -3730,23 +3714,7 @@
         </w:numPr>
       </w:pPr>
       <w:r>
-        <w:t xml:space="preserve">Jak wygląda model regresji liniowej wykonany na wszystkich </w:t>
-      </w:r>
-      <w:proofErr w:type="spellStart"/>
-      <w:r>
-        <w:t>predyktorach</w:t>
-      </w:r>
-      <w:proofErr w:type="spellEnd"/>
-      <w:r>
-        <w:t xml:space="preserve">? Czy model przeszedł pozytywnie weryfikacje (testy autokorelacji, </w:t>
-      </w:r>
-      <w:proofErr w:type="spellStart"/>
-      <w:r>
-        <w:t>heteroskedastyczności</w:t>
-      </w:r>
-      <w:proofErr w:type="spellEnd"/>
-      <w:r>
-        <w:t xml:space="preserve"> i normalności reszt)? Jakie jest dopasowanie modelu i jego interpretacja?</w:t>
+        <w:t>Jak wygląda model regresji liniowej wykonany na wszystkich predyktorach? Czy model przeszedł pozytywnie weryfikacje (testy autokorelacji, heteroskedastyczności i normalności reszt)? Jakie jest dopasowanie modelu i jego interpretacja?</w:t>
       </w:r>
     </w:p>
     <w:p>
@@ -3875,27 +3843,14 @@
       <w:r>
         <w:t xml:space="preserve">Tabela </w:t>
       </w:r>
-      <w:r>
-        <w:fldChar w:fldCharType="begin"/>
-      </w:r>
-      <w:r>
-        <w:instrText xml:space="preserve"> SEQ Tabela \* ARABIC </w:instrText>
-      </w:r>
-      <w:r>
-        <w:fldChar w:fldCharType="separate"/>
-      </w:r>
-      <w:r>
-        <w:rPr>
-          <w:noProof/>
-        </w:rPr>
-        <w:t>1</w:t>
-      </w:r>
-      <w:r>
-        <w:rPr>
-          <w:noProof/>
-        </w:rPr>
-        <w:fldChar w:fldCharType="end"/>
-      </w:r>
+      <w:fldSimple w:instr=" SEQ Tabela \* ARABIC ">
+        <w:r>
+          <w:rPr>
+            <w:noProof/>
+          </w:rPr>
+          <w:t>1</w:t>
+        </w:r>
+      </w:fldSimple>
       <w:r>
         <w:t>. Zmienne wykorzystane w projekcie</w:t>
       </w:r>
@@ -4140,7 +4095,6 @@
                 <w:lang w:eastAsia="pl-PL"/>
               </w:rPr>
             </w:pPr>
-            <w:proofErr w:type="spellStart"/>
             <w:r>
               <w:rPr>
                 <w:rFonts w:eastAsia="Times New Roman" w:cs="Calibri"/>
@@ -4151,7 +4105,6 @@
               </w:rPr>
               <w:t>GDP_pc</w:t>
             </w:r>
-            <w:proofErr w:type="spellEnd"/>
           </w:p>
         </w:tc>
         <w:tc>
@@ -4242,7 +4195,6 @@
                 <w:lang w:eastAsia="pl-PL"/>
               </w:rPr>
             </w:pPr>
-            <w:proofErr w:type="spellStart"/>
             <w:r>
               <w:rPr>
                 <w:rFonts w:eastAsia="Times New Roman" w:cs="Calibri"/>
@@ -4253,7 +4205,6 @@
               </w:rPr>
               <w:t>high_tech_trade_pc</w:t>
             </w:r>
-            <w:proofErr w:type="spellEnd"/>
           </w:p>
         </w:tc>
         <w:tc>
@@ -4343,7 +4294,6 @@
                 <w:lang w:eastAsia="pl-PL"/>
               </w:rPr>
             </w:pPr>
-            <w:proofErr w:type="spellStart"/>
             <w:r>
               <w:rPr>
                 <w:rFonts w:eastAsia="Times New Roman" w:cs="Calibri"/>
@@ -4354,7 +4304,6 @@
               </w:rPr>
               <w:t>r&amp;d_gdp_pct</w:t>
             </w:r>
-            <w:proofErr w:type="spellEnd"/>
           </w:p>
         </w:tc>
         <w:tc>
@@ -4445,7 +4394,6 @@
                 <w:lang w:eastAsia="pl-PL"/>
               </w:rPr>
             </w:pPr>
-            <w:proofErr w:type="spellStart"/>
             <w:r>
               <w:rPr>
                 <w:rFonts w:eastAsia="Times New Roman" w:cs="Calibri"/>
@@ -4456,7 +4404,6 @@
               </w:rPr>
               <w:t>r&amp;d_bud_pct</w:t>
             </w:r>
-            <w:proofErr w:type="spellEnd"/>
           </w:p>
         </w:tc>
         <w:tc>
@@ -4546,7 +4493,6 @@
                 <w:lang w:eastAsia="pl-PL"/>
               </w:rPr>
             </w:pPr>
-            <w:proofErr w:type="spellStart"/>
             <w:r>
               <w:rPr>
                 <w:rFonts w:eastAsia="Times New Roman" w:cs="Calibri"/>
@@ -4557,7 +4503,6 @@
               </w:rPr>
               <w:t>use_cloud_pct</w:t>
             </w:r>
-            <w:proofErr w:type="spellEnd"/>
           </w:p>
         </w:tc>
         <w:tc>
@@ -4648,7 +4593,6 @@
                 <w:lang w:eastAsia="pl-PL"/>
               </w:rPr>
             </w:pPr>
-            <w:proofErr w:type="spellStart"/>
             <w:r>
               <w:rPr>
                 <w:rFonts w:eastAsia="Times New Roman" w:cs="Calibri"/>
@@ -4659,7 +4603,6 @@
               </w:rPr>
               <w:t>weeknd_work_pct</w:t>
             </w:r>
-            <w:proofErr w:type="spellEnd"/>
           </w:p>
         </w:tc>
         <w:tc>
@@ -4749,7 +4692,6 @@
                 <w:lang w:eastAsia="pl-PL"/>
               </w:rPr>
             </w:pPr>
-            <w:proofErr w:type="spellStart"/>
             <w:r>
               <w:rPr>
                 <w:rFonts w:eastAsia="Times New Roman" w:cs="Calibri"/>
@@ -4760,7 +4702,6 @@
               </w:rPr>
               <w:t>emp_deadline_pct</w:t>
             </w:r>
-            <w:proofErr w:type="spellEnd"/>
           </w:p>
         </w:tc>
         <w:tc>
@@ -4789,25 +4730,7 @@
                 <w:sz w:val="20"/>
                 <w:lang w:eastAsia="pl-PL"/>
               </w:rPr>
-              <w:t xml:space="preserve">Procent ludzi pracujących intensywnie i z </w:t>
-            </w:r>
-            <w:proofErr w:type="spellStart"/>
-            <w:r>
-              <w:rPr>
-                <w:rFonts w:eastAsia="Times New Roman" w:cs="Calibri"/>
-                <w:sz w:val="20"/>
-                <w:lang w:eastAsia="pl-PL"/>
-              </w:rPr>
-              <w:t>deadlinem</w:t>
-            </w:r>
-            <w:proofErr w:type="spellEnd"/>
-            <w:r>
-              <w:rPr>
-                <w:rFonts w:eastAsia="Times New Roman" w:cs="Calibri"/>
-                <w:sz w:val="20"/>
-                <w:lang w:eastAsia="pl-PL"/>
-              </w:rPr>
-              <w:t xml:space="preserve"> (15-64)</w:t>
+              <w:t>Procent ludzi pracujących intensywnie i z deadlinem (15-64)</w:t>
             </w:r>
           </w:p>
         </w:tc>
@@ -4869,7 +4792,6 @@
                 <w:lang w:eastAsia="pl-PL"/>
               </w:rPr>
             </w:pPr>
-            <w:proofErr w:type="spellStart"/>
             <w:r>
               <w:rPr>
                 <w:rFonts w:eastAsia="Times New Roman" w:cs="Calibri"/>
@@ -4880,7 +4802,6 @@
               </w:rPr>
               <w:t>working_pop_pct</w:t>
             </w:r>
-            <w:proofErr w:type="spellEnd"/>
           </w:p>
         </w:tc>
         <w:tc>
@@ -5067,7 +4988,6 @@
                 <w:lang w:eastAsia="pl-PL"/>
               </w:rPr>
             </w:pPr>
-            <w:proofErr w:type="spellStart"/>
             <w:r>
               <w:rPr>
                 <w:rFonts w:eastAsia="Times New Roman" w:cs="Calibri"/>
@@ -5078,7 +4998,6 @@
               </w:rPr>
               <w:t>sea_access</w:t>
             </w:r>
-            <w:proofErr w:type="spellEnd"/>
           </w:p>
         </w:tc>
         <w:tc>
@@ -5190,7 +5109,6 @@
                 <w:lang w:eastAsia="pl-PL"/>
               </w:rPr>
             </w:pPr>
-            <w:proofErr w:type="spellStart"/>
             <w:r>
               <w:rPr>
                 <w:rFonts w:eastAsia="Times New Roman" w:cs="Calibri"/>
@@ -5201,7 +5119,6 @@
               </w:rPr>
               <w:t>joined_EU</w:t>
             </w:r>
-            <w:proofErr w:type="spellEnd"/>
           </w:p>
         </w:tc>
         <w:tc>
@@ -5269,43 +5186,7 @@
                 <w:sz w:val="20"/>
                 <w:lang w:eastAsia="pl-PL"/>
               </w:rPr>
-              <w:t xml:space="preserve"> (</w:t>
-            </w:r>
-            <w:proofErr w:type="spellStart"/>
-            <w:r>
-              <w:rPr>
-                <w:rFonts w:eastAsia="Times New Roman" w:cs="Calibri"/>
-                <w:sz w:val="20"/>
-                <w:lang w:eastAsia="pl-PL"/>
-              </w:rPr>
-              <w:t>Founding</w:t>
-            </w:r>
-            <w:proofErr w:type="spellEnd"/>
-            <w:r>
-              <w:rPr>
-                <w:rFonts w:eastAsia="Times New Roman" w:cs="Calibri"/>
-                <w:sz w:val="20"/>
-                <w:lang w:eastAsia="pl-PL"/>
-              </w:rPr>
-              <w:t xml:space="preserve"> </w:t>
-            </w:r>
-            <w:proofErr w:type="spellStart"/>
-            <w:r>
-              <w:rPr>
-                <w:rFonts w:eastAsia="Times New Roman" w:cs="Calibri"/>
-                <w:sz w:val="20"/>
-                <w:lang w:eastAsia="pl-PL"/>
-              </w:rPr>
-              <w:t>member</w:t>
-            </w:r>
-            <w:proofErr w:type="spellEnd"/>
-            <w:r>
-              <w:rPr>
-                <w:rFonts w:eastAsia="Times New Roman" w:cs="Calibri"/>
-                <w:sz w:val="20"/>
-                <w:lang w:eastAsia="pl-PL"/>
-              </w:rPr>
-              <w:t xml:space="preserve"> (1957), 1970s, 1980s, 1990s, 2000s, 2010s) </w:t>
+              <w:t xml:space="preserve"> (Founding member (1957), 1970s, 1980s, 1990s, 2000s, 2010s) </w:t>
             </w:r>
           </w:p>
         </w:tc>
@@ -5337,7 +5218,6 @@
                 <w:lang w:eastAsia="pl-PL"/>
               </w:rPr>
             </w:pPr>
-            <w:proofErr w:type="spellStart"/>
             <w:r>
               <w:rPr>
                 <w:rFonts w:eastAsia="Times New Roman" w:cs="Calibri"/>
@@ -5349,7 +5229,6 @@
               <w:lastRenderedPageBreak/>
               <w:t>is_euro_currency</w:t>
             </w:r>
-            <w:proofErr w:type="spellEnd"/>
           </w:p>
         </w:tc>
         <w:tc>
@@ -5439,7 +5318,6 @@
                 <w:lang w:eastAsia="pl-PL"/>
               </w:rPr>
             </w:pPr>
-            <w:proofErr w:type="spellStart"/>
             <w:r>
               <w:rPr>
                 <w:rFonts w:eastAsia="Times New Roman" w:cs="Calibri"/>
@@ -5450,7 +5328,6 @@
               </w:rPr>
               <w:t>nuclear_electricity</w:t>
             </w:r>
-            <w:proofErr w:type="spellEnd"/>
           </w:p>
         </w:tc>
         <w:tc>
@@ -5479,25 +5356,7 @@
                 <w:sz w:val="20"/>
                 <w:lang w:eastAsia="pl-PL"/>
               </w:rPr>
-              <w:t xml:space="preserve">Czy kraj posiada </w:t>
-            </w:r>
-            <w:proofErr w:type="spellStart"/>
-            <w:r>
-              <w:rPr>
-                <w:rFonts w:eastAsia="Times New Roman" w:cs="Calibri"/>
-                <w:sz w:val="20"/>
-                <w:lang w:eastAsia="pl-PL"/>
-              </w:rPr>
-              <w:t>elektorwnie</w:t>
-            </w:r>
-            <w:proofErr w:type="spellEnd"/>
-            <w:r>
-              <w:rPr>
-                <w:rFonts w:eastAsia="Times New Roman" w:cs="Calibri"/>
-                <w:sz w:val="20"/>
-                <w:lang w:eastAsia="pl-PL"/>
-              </w:rPr>
-              <w:t xml:space="preserve"> atomowe?</w:t>
+              <w:t>Czy kraj posiada elektorwnie atomowe?</w:t>
             </w:r>
           </w:p>
         </w:tc>
@@ -5597,27 +5456,14 @@
       <w:r>
         <w:t xml:space="preserve">Tabela </w:t>
       </w:r>
-      <w:r>
-        <w:fldChar w:fldCharType="begin"/>
-      </w:r>
-      <w:r>
-        <w:instrText xml:space="preserve"> SEQ Tabela \* ARABIC </w:instrText>
-      </w:r>
-      <w:r>
-        <w:fldChar w:fldCharType="separate"/>
-      </w:r>
-      <w:r>
-        <w:rPr>
-          <w:noProof/>
-        </w:rPr>
-        <w:t>2</w:t>
-      </w:r>
-      <w:r>
-        <w:rPr>
-          <w:noProof/>
-        </w:rPr>
-        <w:fldChar w:fldCharType="end"/>
-      </w:r>
+      <w:fldSimple w:instr=" SEQ Tabela \* ARABIC ">
+        <w:r>
+          <w:rPr>
+            <w:noProof/>
+          </w:rPr>
+          <w:t>2</w:t>
+        </w:r>
+      </w:fldSimple>
       <w:r>
         <w:t>. Zmienność i odchylenie standardowe zmiennych numerycznych</w:t>
       </w:r>
@@ -5791,7 +5637,6 @@
                 <w:lang w:eastAsia="pl-PL"/>
               </w:rPr>
             </w:pPr>
-            <w:proofErr w:type="spellStart"/>
             <w:r>
               <w:rPr>
                 <w:rFonts w:eastAsia="Times New Roman" w:cs="Calibri"/>
@@ -5802,7 +5647,6 @@
               </w:rPr>
               <w:t>GDP_pc</w:t>
             </w:r>
-            <w:proofErr w:type="spellEnd"/>
           </w:p>
         </w:tc>
         <w:tc>
@@ -5923,7 +5767,6 @@
                 <w:lang w:eastAsia="pl-PL"/>
               </w:rPr>
             </w:pPr>
-            <w:proofErr w:type="spellStart"/>
             <w:r>
               <w:rPr>
                 <w:rFonts w:eastAsia="Times New Roman" w:cs="Calibri"/>
@@ -5934,7 +5777,6 @@
               </w:rPr>
               <w:t>high_tech_trade_pc</w:t>
             </w:r>
-            <w:proofErr w:type="spellEnd"/>
           </w:p>
         </w:tc>
         <w:tc>
@@ -6056,7 +5898,6 @@
                 <w:lang w:eastAsia="pl-PL"/>
               </w:rPr>
             </w:pPr>
-            <w:proofErr w:type="spellStart"/>
             <w:r>
               <w:rPr>
                 <w:rFonts w:eastAsia="Times New Roman" w:cs="Calibri"/>
@@ -6067,7 +5908,6 @@
               </w:rPr>
               <w:t>r&amp;d_gdp_pct</w:t>
             </w:r>
-            <w:proofErr w:type="spellEnd"/>
           </w:p>
         </w:tc>
         <w:tc>
@@ -6188,7 +6028,6 @@
                 <w:lang w:eastAsia="pl-PL"/>
               </w:rPr>
             </w:pPr>
-            <w:proofErr w:type="spellStart"/>
             <w:r>
               <w:rPr>
                 <w:rFonts w:eastAsia="Times New Roman" w:cs="Calibri"/>
@@ -6199,7 +6038,6 @@
               </w:rPr>
               <w:t>r&amp;d_bud_pct</w:t>
             </w:r>
-            <w:proofErr w:type="spellEnd"/>
           </w:p>
         </w:tc>
         <w:tc>
@@ -6321,7 +6159,6 @@
                 <w:lang w:eastAsia="pl-PL"/>
               </w:rPr>
             </w:pPr>
-            <w:proofErr w:type="spellStart"/>
             <w:r>
               <w:rPr>
                 <w:rFonts w:eastAsia="Times New Roman" w:cs="Calibri"/>
@@ -6332,7 +6169,6 @@
               </w:rPr>
               <w:t>use_cloud_pct</w:t>
             </w:r>
-            <w:proofErr w:type="spellEnd"/>
           </w:p>
         </w:tc>
         <w:tc>
@@ -6453,7 +6289,6 @@
                 <w:lang w:eastAsia="pl-PL"/>
               </w:rPr>
             </w:pPr>
-            <w:proofErr w:type="spellStart"/>
             <w:r>
               <w:rPr>
                 <w:rFonts w:eastAsia="Times New Roman" w:cs="Calibri"/>
@@ -6464,7 +6299,6 @@
               </w:rPr>
               <w:t>weeknd_work_pct</w:t>
             </w:r>
-            <w:proofErr w:type="spellEnd"/>
           </w:p>
         </w:tc>
         <w:tc>
@@ -6586,7 +6420,6 @@
                 <w:lang w:eastAsia="pl-PL"/>
               </w:rPr>
             </w:pPr>
-            <w:proofErr w:type="spellStart"/>
             <w:r>
               <w:rPr>
                 <w:rFonts w:eastAsia="Times New Roman" w:cs="Calibri"/>
@@ -6597,7 +6430,6 @@
               </w:rPr>
               <w:t>emp_deadline_pct</w:t>
             </w:r>
-            <w:proofErr w:type="spellEnd"/>
           </w:p>
         </w:tc>
         <w:tc>
@@ -6718,7 +6550,6 @@
                 <w:lang w:eastAsia="pl-PL"/>
               </w:rPr>
             </w:pPr>
-            <w:proofErr w:type="spellStart"/>
             <w:r>
               <w:rPr>
                 <w:rFonts w:eastAsia="Times New Roman" w:cs="Calibri"/>
@@ -6729,7 +6560,6 @@
               </w:rPr>
               <w:t>working_pop_pct</w:t>
             </w:r>
-            <w:proofErr w:type="spellEnd"/>
           </w:p>
         </w:tc>
         <w:tc>
@@ -6990,27 +6820,14 @@
       <w:r>
         <w:t xml:space="preserve">Tabela </w:t>
       </w:r>
-      <w:r>
-        <w:fldChar w:fldCharType="begin"/>
-      </w:r>
-      <w:r>
-        <w:instrText xml:space="preserve"> SEQ Tabela \* ARABIC </w:instrText>
-      </w:r>
-      <w:r>
-        <w:fldChar w:fldCharType="separate"/>
-      </w:r>
-      <w:r>
-        <w:rPr>
-          <w:noProof/>
-        </w:rPr>
-        <w:t>3</w:t>
-      </w:r>
-      <w:r>
-        <w:rPr>
-          <w:noProof/>
-        </w:rPr>
-        <w:fldChar w:fldCharType="end"/>
-      </w:r>
+      <w:fldSimple w:instr=" SEQ Tabela \* ARABIC ">
+        <w:r>
+          <w:rPr>
+            <w:noProof/>
+          </w:rPr>
+          <w:t>3</w:t>
+        </w:r>
+      </w:fldSimple>
       <w:r>
         <w:t xml:space="preserve">. </w:t>
       </w:r>
@@ -7157,7 +6974,6 @@
                 <w:lang w:eastAsia="pl-PL"/>
               </w:rPr>
             </w:pPr>
-            <w:proofErr w:type="spellStart"/>
             <w:r>
               <w:rPr>
                 <w:rFonts w:eastAsia="Times New Roman" w:cs="Calibri"/>
@@ -7168,7 +6984,6 @@
               </w:rPr>
               <w:t>sea_access</w:t>
             </w:r>
-            <w:proofErr w:type="spellEnd"/>
           </w:p>
         </w:tc>
         <w:tc>
@@ -7320,7 +7135,6 @@
                 <w:lang w:eastAsia="pl-PL"/>
               </w:rPr>
             </w:pPr>
-            <w:proofErr w:type="spellStart"/>
             <w:r>
               <w:rPr>
                 <w:rFonts w:eastAsia="Times New Roman" w:cs="Calibri"/>
@@ -7331,7 +7145,6 @@
               </w:rPr>
               <w:t>nuclear_electricity</w:t>
             </w:r>
-            <w:proofErr w:type="spellEnd"/>
           </w:p>
         </w:tc>
         <w:tc>
@@ -7483,7 +7296,6 @@
                 <w:lang w:eastAsia="pl-PL"/>
               </w:rPr>
             </w:pPr>
-            <w:proofErr w:type="spellStart"/>
             <w:r>
               <w:rPr>
                 <w:rFonts w:eastAsia="Times New Roman" w:cs="Calibri"/>
@@ -7494,7 +7306,6 @@
               </w:rPr>
               <w:t>is_euro_currency</w:t>
             </w:r>
-            <w:proofErr w:type="spellEnd"/>
           </w:p>
           <w:p>
             <w:pPr>
@@ -7658,7 +7469,6 @@
                 <w:lang w:eastAsia="pl-PL"/>
               </w:rPr>
             </w:pPr>
-            <w:proofErr w:type="spellStart"/>
             <w:r>
               <w:rPr>
                 <w:rFonts w:eastAsia="Times New Roman" w:cs="Calibri"/>
@@ -7669,7 +7479,6 @@
               </w:rPr>
               <w:t>joined_EU</w:t>
             </w:r>
-            <w:proofErr w:type="spellEnd"/>
           </w:p>
         </w:tc>
         <w:tc>
@@ -7959,39 +7768,7 @@
         <w:t xml:space="preserve">przy wykorzystaniu </w:t>
       </w:r>
       <w:r>
-        <w:t xml:space="preserve">dodatku </w:t>
-      </w:r>
-      <w:proofErr w:type="spellStart"/>
-      <w:r>
-        <w:t>Rcmdr</w:t>
-      </w:r>
-      <w:proofErr w:type="spellEnd"/>
-      <w:r>
-        <w:t xml:space="preserve"> do programu </w:t>
-      </w:r>
-      <w:proofErr w:type="spellStart"/>
-      <w:r>
-        <w:t>Rstudio</w:t>
-      </w:r>
-      <w:proofErr w:type="spellEnd"/>
-      <w:r>
-        <w:t xml:space="preserve"> obliczono statystyki jak skośność, </w:t>
-      </w:r>
-      <w:proofErr w:type="spellStart"/>
-      <w:r>
-        <w:t>kurtoza</w:t>
-      </w:r>
-      <w:proofErr w:type="spellEnd"/>
-      <w:r>
-        <w:t xml:space="preserve"> oraz </w:t>
-      </w:r>
-      <w:proofErr w:type="spellStart"/>
-      <w:r>
-        <w:t>kwantyle</w:t>
-      </w:r>
-      <w:proofErr w:type="spellEnd"/>
-      <w:r>
-        <w:t xml:space="preserve"> zmiennych</w:t>
+        <w:t>dodatku Rcmdr do programu Rstudio obliczono statystyki jak skośność, kurtoza oraz kwantyle zmiennych</w:t>
       </w:r>
       <w:r>
         <w:t xml:space="preserve"> numerycznych.</w:t>
@@ -8072,48 +7849,22 @@
         <w:pStyle w:val="Legenda"/>
         <w:jc w:val="left"/>
       </w:pPr>
-      <w:bookmarkStart w:id="8" w:name="_Toc106439767"/>
+      <w:bookmarkStart w:id="8" w:name="_Toc106443346"/>
       <w:r>
         <w:t xml:space="preserve">Rysunek </w:t>
       </w:r>
-      <w:r>
-        <w:fldChar w:fldCharType="begin"/>
-      </w:r>
-      <w:r>
-        <w:instrText xml:space="preserve"> SEQ Rysunek \* ARABIC </w:instrText>
-      </w:r>
-      <w:r>
-        <w:fldChar w:fldCharType="separate"/>
-      </w:r>
-      <w:r>
-        <w:rPr>
-          <w:noProof/>
-        </w:rPr>
-        <w:t>1</w:t>
-      </w:r>
-      <w:r>
-        <w:rPr>
-          <w:noProof/>
-        </w:rPr>
-        <w:fldChar w:fldCharType="end"/>
-      </w:r>
-      <w:r>
-        <w:t xml:space="preserve">. Skośność, </w:t>
-      </w:r>
-      <w:proofErr w:type="spellStart"/>
-      <w:r>
-        <w:t>kurtoza</w:t>
-      </w:r>
-      <w:proofErr w:type="spellEnd"/>
-      <w:r>
-        <w:t xml:space="preserve"> i </w:t>
-      </w:r>
-      <w:proofErr w:type="spellStart"/>
-      <w:r>
-        <w:t>kwantyle</w:t>
+      <w:fldSimple w:instr=" SEQ Rysunek \* ARABIC ">
+        <w:r>
+          <w:rPr>
+            <w:noProof/>
+          </w:rPr>
+          <w:t>1</w:t>
+        </w:r>
+      </w:fldSimple>
+      <w:r>
+        <w:t>. Skośność, kurtoza i kwantyle</w:t>
       </w:r>
       <w:bookmarkEnd w:id="8"/>
-      <w:proofErr w:type="spellEnd"/>
     </w:p>
     <w:p>
       <w:pPr>
@@ -8157,15 +7908,7 @@
         <w:t>,</w:t>
       </w:r>
       <w:r>
-        <w:t xml:space="preserve"> z czego większość posiada prawostronny. Z kolei wyniki </w:t>
-      </w:r>
-      <w:proofErr w:type="spellStart"/>
-      <w:r>
-        <w:t>kurtozy</w:t>
-      </w:r>
-      <w:proofErr w:type="spellEnd"/>
-      <w:r>
-        <w:t xml:space="preserve"> informują nas, że w większości badanych przez nas zmiennych rozkład jest mniej wysmukły niż rozkład normalny</w:t>
+        <w:t xml:space="preserve"> z czego większość posiada prawostronny. Z kolei wyniki kurtozy informują nas, że w większości badanych przez nas zmiennych rozkład jest mniej wysmukły niż rozkład normalny</w:t>
       </w:r>
       <w:r>
         <w:t xml:space="preserve"> </w:t>
@@ -8270,31 +8013,18 @@
         <w:pStyle w:val="Legenda"/>
         <w:jc w:val="left"/>
       </w:pPr>
-      <w:bookmarkStart w:id="10" w:name="_Toc106439768"/>
+      <w:bookmarkStart w:id="10" w:name="_Toc106443347"/>
       <w:r>
         <w:t xml:space="preserve">Rysunek </w:t>
       </w:r>
-      <w:r>
-        <w:fldChar w:fldCharType="begin"/>
-      </w:r>
-      <w:r>
-        <w:instrText xml:space="preserve"> SEQ Rysunek \* ARABIC </w:instrText>
-      </w:r>
-      <w:r>
-        <w:fldChar w:fldCharType="separate"/>
-      </w:r>
-      <w:r>
-        <w:rPr>
-          <w:noProof/>
-        </w:rPr>
-        <w:t>2</w:t>
-      </w:r>
-      <w:r>
-        <w:rPr>
-          <w:noProof/>
-        </w:rPr>
-        <w:fldChar w:fldCharType="end"/>
-      </w:r>
+      <w:fldSimple w:instr=" SEQ Rysunek \* ARABIC ">
+        <w:r>
+          <w:rPr>
+            <w:noProof/>
+          </w:rPr>
+          <w:t>2</w:t>
+        </w:r>
+      </w:fldSimple>
       <w:r>
         <w:t>. Wykres gęstości</w:t>
       </w:r>
@@ -8309,15 +8039,7 @@
         <w:t>Dzięki wykonanej wizualizacji możemy dowiedzieć się, że wartości korelacji posiadają rozkład raczej symetryczny, a ich najwięcej wartości statystyki zawiera się w</w:t>
       </w:r>
       <w:r>
-        <w:t xml:space="preserve"> przedziale [0;0.3]. Następnie utworzono </w:t>
-      </w:r>
-      <w:proofErr w:type="spellStart"/>
-      <w:r>
-        <w:t>korelogram</w:t>
-      </w:r>
-      <w:proofErr w:type="spellEnd"/>
-      <w:r>
-        <w:t>.</w:t>
+        <w:t xml:space="preserve"> przedziale [0;0.3]. Następnie utworzono korelogram.</w:t>
       </w:r>
     </w:p>
     <w:p>
@@ -8377,40 +8099,22 @@
       <w:pPr>
         <w:pStyle w:val="Legenda"/>
       </w:pPr>
-      <w:bookmarkStart w:id="11" w:name="_Toc106439769"/>
+      <w:bookmarkStart w:id="11" w:name="_Toc106443348"/>
       <w:r>
         <w:t xml:space="preserve">Rysunek </w:t>
       </w:r>
-      <w:r>
-        <w:fldChar w:fldCharType="begin"/>
-      </w:r>
-      <w:r>
-        <w:instrText xml:space="preserve"> SEQ Rysunek \* ARABIC </w:instrText>
-      </w:r>
-      <w:r>
-        <w:fldChar w:fldCharType="separate"/>
-      </w:r>
-      <w:r>
-        <w:rPr>
-          <w:noProof/>
-        </w:rPr>
-        <w:t>3</w:t>
-      </w:r>
-      <w:r>
-        <w:rPr>
-          <w:noProof/>
-        </w:rPr>
-        <w:fldChar w:fldCharType="end"/>
-      </w:r>
-      <w:r>
-        <w:t xml:space="preserve">. </w:t>
-      </w:r>
-      <w:proofErr w:type="spellStart"/>
-      <w:r>
-        <w:t>Korelogram</w:t>
+      <w:fldSimple w:instr=" SEQ Rysunek \* ARABIC ">
+        <w:r>
+          <w:rPr>
+            <w:noProof/>
+          </w:rPr>
+          <w:t>3</w:t>
+        </w:r>
+      </w:fldSimple>
+      <w:r>
+        <w:t>. Korelogram</w:t>
       </w:r>
       <w:bookmarkEnd w:id="11"/>
-      <w:proofErr w:type="spellEnd"/>
     </w:p>
     <w:p/>
     <w:p>
@@ -8418,15 +8122,7 @@
         <w:ind w:firstLine="708"/>
       </w:pPr>
       <w:r>
-        <w:t xml:space="preserve">Najbardziej skorelowane były: zmienna </w:t>
-      </w:r>
-      <w:proofErr w:type="spellStart"/>
-      <w:r>
-        <w:t>GDP_pc</w:t>
-      </w:r>
-      <w:proofErr w:type="spellEnd"/>
-      <w:r>
-        <w:t xml:space="preserve"> oraz zmienne odpowiadające m</w:t>
+        <w:t>Najbardziej skorelowane były: zmienna GDP_pc oraz zmienne odpowiadające m</w:t>
       </w:r>
       <w:r>
         <w:t>.</w:t>
@@ -8438,31 +8134,7 @@
         <w:t>handlem</w:t>
       </w:r>
       <w:r>
-        <w:t xml:space="preserve"> wysokimi technologiami oraz użyciem technologii „</w:t>
-      </w:r>
-      <w:proofErr w:type="spellStart"/>
-      <w:r>
-        <w:t>cloud</w:t>
-      </w:r>
-      <w:proofErr w:type="spellEnd"/>
-      <w:r>
-        <w:t>” czy wydatkami na badania rozwojowe. Przyjęte przez nas założenia zgadzały się z wizualizacją na wykresie gęstości – korelacje w większości przypadków są słabe. Założenia potwierdza macierz wartości p-</w:t>
-      </w:r>
-      <w:proofErr w:type="spellStart"/>
-      <w:r>
-        <w:t>value</w:t>
-      </w:r>
-      <w:proofErr w:type="spellEnd"/>
-      <w:r>
-        <w:t xml:space="preserve"> wykonana w programie </w:t>
-      </w:r>
-      <w:proofErr w:type="spellStart"/>
-      <w:r>
-        <w:t>Rcmdr</w:t>
-      </w:r>
-      <w:proofErr w:type="spellEnd"/>
-      <w:r>
-        <w:t>. Można z niej odczytać, że najwięcej istotnych korelacji zachodzi między PKB per capita, a ww. zmiennymi.</w:t>
+        <w:t xml:space="preserve"> wysokimi technologiami oraz użyciem technologii „cloud” czy wydatkami na badania rozwojowe. Przyjęte przez nas założenia zgadzały się z wizualizacją na wykresie gęstości – korelacje w większości przypadków są słabe. Założenia potwierdza macierz wartości p-value wykonana w programie Rcmdr. Można z niej odczytać, że najwięcej istotnych korelacji zachodzi między PKB per capita, a ww. zmiennymi.</w:t>
       </w:r>
     </w:p>
     <w:p>
@@ -8530,40 +8202,22 @@
                                 <w:szCs w:val="20"/>
                               </w:rPr>
                             </w:pPr>
-                            <w:bookmarkStart w:id="12" w:name="_Toc106439770"/>
+                            <w:bookmarkStart w:id="12" w:name="_Toc106443349"/>
                             <w:r>
                               <w:t xml:space="preserve">Rysunek </w:t>
                             </w:r>
+                            <w:fldSimple w:instr=" SEQ Rysunek \* ARABIC ">
+                              <w:r>
+                                <w:rPr>
+                                  <w:noProof/>
+                                </w:rPr>
+                                <w:t>4</w:t>
+                              </w:r>
+                            </w:fldSimple>
                             <w:r>
-                              <w:fldChar w:fldCharType="begin"/>
-                            </w:r>
-                            <w:r>
-                              <w:instrText xml:space="preserve"> SEQ Rysunek \* ARABIC </w:instrText>
-                            </w:r>
-                            <w:r>
-                              <w:fldChar w:fldCharType="separate"/>
-                            </w:r>
-                            <w:r>
-                              <w:rPr>
-                                <w:noProof/>
-                              </w:rPr>
-                              <w:t>4</w:t>
-                            </w:r>
-                            <w:r>
-                              <w:rPr>
-                                <w:noProof/>
-                              </w:rPr>
-                              <w:fldChar w:fldCharType="end"/>
-                            </w:r>
-                            <w:r>
-                              <w:t>. Macierz p-</w:t>
-                            </w:r>
-                            <w:proofErr w:type="spellStart"/>
-                            <w:r>
-                              <w:t>value</w:t>
+                              <w:t>. Macierz p-value</w:t>
                             </w:r>
                             <w:bookmarkEnd w:id="12"/>
-                            <w:proofErr w:type="spellEnd"/>
                           </w:p>
                         </w:txbxContent>
                       </wps:txbx>
@@ -8596,40 +8250,22 @@
                           <w:szCs w:val="20"/>
                         </w:rPr>
                       </w:pPr>
-                      <w:bookmarkStart w:id="13" w:name="_Toc106439770"/>
+                      <w:bookmarkStart w:id="13" w:name="_Toc106443349"/>
                       <w:r>
                         <w:t xml:space="preserve">Rysunek </w:t>
                       </w:r>
+                      <w:fldSimple w:instr=" SEQ Rysunek \* ARABIC ">
+                        <w:r>
+                          <w:rPr>
+                            <w:noProof/>
+                          </w:rPr>
+                          <w:t>4</w:t>
+                        </w:r>
+                      </w:fldSimple>
                       <w:r>
-                        <w:fldChar w:fldCharType="begin"/>
-                      </w:r>
-                      <w:r>
-                        <w:instrText xml:space="preserve"> SEQ Rysunek \* ARABIC </w:instrText>
-                      </w:r>
-                      <w:r>
-                        <w:fldChar w:fldCharType="separate"/>
-                      </w:r>
-                      <w:r>
-                        <w:rPr>
-                          <w:noProof/>
-                        </w:rPr>
-                        <w:t>4</w:t>
-                      </w:r>
-                      <w:r>
-                        <w:rPr>
-                          <w:noProof/>
-                        </w:rPr>
-                        <w:fldChar w:fldCharType="end"/>
-                      </w:r>
-                      <w:r>
-                        <w:t>. Macierz p-</w:t>
-                      </w:r>
-                      <w:proofErr w:type="spellStart"/>
-                      <w:r>
-                        <w:t>value</w:t>
+                        <w:t>. Macierz p-value</w:t>
                       </w:r>
                       <w:bookmarkEnd w:id="13"/>
-                      <w:proofErr w:type="spellEnd"/>
                     </w:p>
                   </w:txbxContent>
                 </v:textbox>
@@ -8724,15 +8360,7 @@
         <w:ind w:firstLine="708"/>
       </w:pPr>
       <w:r>
-        <w:t>Zmienna „</w:t>
-      </w:r>
-      <w:proofErr w:type="spellStart"/>
-      <w:r>
-        <w:t>joined_EU</w:t>
-      </w:r>
-      <w:proofErr w:type="spellEnd"/>
-      <w:r>
-        <w:t>” jest zmienną utworzoną</w:t>
+        <w:t>Zmienna „joined_EU” jest zmienną utworzoną</w:t>
       </w:r>
       <w:r>
         <w:t>,</w:t>
@@ -8843,31 +8471,18 @@
       <w:pPr>
         <w:pStyle w:val="Legenda"/>
       </w:pPr>
-      <w:bookmarkStart w:id="15" w:name="_Toc106439771"/>
+      <w:bookmarkStart w:id="15" w:name="_Toc106443350"/>
       <w:r>
         <w:t xml:space="preserve">Rysunek </w:t>
       </w:r>
-      <w:r>
-        <w:fldChar w:fldCharType="begin"/>
-      </w:r>
-      <w:r>
-        <w:instrText xml:space="preserve"> SEQ Rysunek \* ARABIC </w:instrText>
-      </w:r>
-      <w:r>
-        <w:fldChar w:fldCharType="separate"/>
-      </w:r>
-      <w:r>
-        <w:rPr>
-          <w:noProof/>
-        </w:rPr>
-        <w:t>5</w:t>
-      </w:r>
-      <w:r>
-        <w:rPr>
-          <w:noProof/>
-        </w:rPr>
-        <w:fldChar w:fldCharType="end"/>
-      </w:r>
+      <w:fldSimple w:instr=" SEQ Rysunek \* ARABIC ">
+        <w:r>
+          <w:rPr>
+            <w:noProof/>
+          </w:rPr>
+          <w:t>5</w:t>
+        </w:r>
+      </w:fldSimple>
       <w:r>
         <w:t>. Lata dołączenia krajów do UE - wykres słupkowy</w:t>
       </w:r>
@@ -8919,120 +8534,15 @@
         <w:rPr>
           <w:lang w:val="en-US"/>
         </w:rPr>
-        <w:t xml:space="preserve">Z </w:t>
-      </w:r>
-      <w:proofErr w:type="spellStart"/>
-      <w:r>
-        <w:rPr>
-          <w:lang w:val="en-US"/>
-        </w:rPr>
-        <w:t>kolei</w:t>
-      </w:r>
-      <w:proofErr w:type="spellEnd"/>
-      <w:r>
-        <w:rPr>
-          <w:lang w:val="en-US"/>
-        </w:rPr>
-        <w:t xml:space="preserve"> </w:t>
-      </w:r>
-      <w:proofErr w:type="spellStart"/>
+        <w:t xml:space="preserve">Z kolei </w:t>
+      </w:r>
       <w:r>
         <w:rPr>
           <w:rFonts w:cs="Calibri"/>
           <w:szCs w:val="22"/>
           <w:lang w:val="en-US" w:eastAsia="pl-PL"/>
         </w:rPr>
-        <w:t>zmienne</w:t>
-      </w:r>
-      <w:proofErr w:type="spellEnd"/>
-      <w:r>
-        <w:rPr>
-          <w:rFonts w:cs="Calibri"/>
-          <w:szCs w:val="22"/>
-          <w:lang w:val="en-US" w:eastAsia="pl-PL"/>
-        </w:rPr>
-        <w:t xml:space="preserve"> </w:t>
-      </w:r>
-      <w:proofErr w:type="spellStart"/>
-      <w:r>
-        <w:rPr>
-          <w:rFonts w:cs="Calibri"/>
-          <w:szCs w:val="22"/>
-          <w:lang w:val="en-US" w:eastAsia="pl-PL"/>
-        </w:rPr>
-        <w:t>sea_access</w:t>
-      </w:r>
-      <w:proofErr w:type="spellEnd"/>
-      <w:r>
-        <w:rPr>
-          <w:rFonts w:cs="Calibri"/>
-          <w:szCs w:val="22"/>
-          <w:lang w:val="en-US" w:eastAsia="pl-PL"/>
-        </w:rPr>
-        <w:t xml:space="preserve">, </w:t>
-      </w:r>
-      <w:proofErr w:type="spellStart"/>
-      <w:r>
-        <w:rPr>
-          <w:rFonts w:cs="Calibri"/>
-          <w:szCs w:val="22"/>
-          <w:lang w:val="en-US" w:eastAsia="pl-PL"/>
-        </w:rPr>
-        <w:t>is_euro_currency</w:t>
-      </w:r>
-      <w:proofErr w:type="spellEnd"/>
-      <w:r>
-        <w:rPr>
-          <w:rFonts w:cs="Calibri"/>
-          <w:szCs w:val="22"/>
-          <w:lang w:val="en-US" w:eastAsia="pl-PL"/>
-        </w:rPr>
-        <w:t xml:space="preserve">, </w:t>
-      </w:r>
-      <w:proofErr w:type="spellStart"/>
-      <w:r>
-        <w:rPr>
-          <w:rFonts w:cs="Calibri"/>
-          <w:szCs w:val="22"/>
-          <w:lang w:val="en-US" w:eastAsia="pl-PL"/>
-        </w:rPr>
-        <w:t>nuclear_electricity</w:t>
-      </w:r>
-      <w:proofErr w:type="spellEnd"/>
-      <w:r>
-        <w:rPr>
-          <w:rFonts w:cs="Calibri"/>
-          <w:szCs w:val="22"/>
-          <w:lang w:val="en-US" w:eastAsia="pl-PL"/>
-        </w:rPr>
-        <w:t xml:space="preserve"> </w:t>
-      </w:r>
-      <w:proofErr w:type="spellStart"/>
-      <w:r>
-        <w:rPr>
-          <w:rFonts w:cs="Calibri"/>
-          <w:szCs w:val="22"/>
-          <w:lang w:val="en-US" w:eastAsia="pl-PL"/>
-        </w:rPr>
-        <w:t>są</w:t>
-      </w:r>
-      <w:proofErr w:type="spellEnd"/>
-      <w:r>
-        <w:rPr>
-          <w:rFonts w:cs="Calibri"/>
-          <w:szCs w:val="22"/>
-          <w:lang w:val="en-US" w:eastAsia="pl-PL"/>
-        </w:rPr>
-        <w:t xml:space="preserve"> </w:t>
-      </w:r>
-      <w:proofErr w:type="spellStart"/>
-      <w:r>
-        <w:rPr>
-          <w:rFonts w:cs="Calibri"/>
-          <w:szCs w:val="22"/>
-          <w:lang w:val="en-US" w:eastAsia="pl-PL"/>
-        </w:rPr>
-        <w:t>binar</w:t>
+        <w:t>zmienne sea_access, is_euro_currency, nuclear_electricity są binar</w:t>
       </w:r>
       <w:r>
         <w:rPr>
@@ -9048,16 +8558,7 @@
           <w:szCs w:val="22"/>
           <w:lang w:val="en-US" w:eastAsia="pl-PL"/>
         </w:rPr>
-        <w:t>e</w:t>
-      </w:r>
-      <w:proofErr w:type="spellEnd"/>
-      <w:r>
-        <w:rPr>
-          <w:rFonts w:cs="Calibri"/>
-          <w:szCs w:val="22"/>
-          <w:lang w:val="en-US" w:eastAsia="pl-PL"/>
-        </w:rPr>
-        <w:t xml:space="preserve">. </w:t>
+        <w:t xml:space="preserve">e. </w:t>
       </w:r>
       <w:r>
         <w:rPr>
@@ -9169,31 +8670,18 @@
         <w:pStyle w:val="Legenda"/>
         <w:jc w:val="left"/>
       </w:pPr>
-      <w:bookmarkStart w:id="16" w:name="_Toc106439772"/>
+      <w:bookmarkStart w:id="16" w:name="_Toc106443351"/>
       <w:r>
         <w:t xml:space="preserve">Rysunek </w:t>
       </w:r>
-      <w:r>
-        <w:fldChar w:fldCharType="begin"/>
-      </w:r>
-      <w:r>
-        <w:instrText xml:space="preserve"> SEQ Rysunek \* ARABIC </w:instrText>
-      </w:r>
-      <w:r>
-        <w:fldChar w:fldCharType="separate"/>
-      </w:r>
-      <w:r>
-        <w:rPr>
-          <w:noProof/>
-        </w:rPr>
-        <w:t>6</w:t>
-      </w:r>
-      <w:r>
-        <w:rPr>
-          <w:noProof/>
-        </w:rPr>
-        <w:fldChar w:fldCharType="end"/>
-      </w:r>
+      <w:fldSimple w:instr=" SEQ Rysunek \* ARABIC ">
+        <w:r>
+          <w:rPr>
+            <w:noProof/>
+          </w:rPr>
+          <w:t>6</w:t>
+        </w:r>
+      </w:fldSimple>
       <w:r>
         <w:t>. Porównanie zmiennych binarnych</w:t>
       </w:r>
@@ -9228,21 +8716,7 @@
         <w:rPr>
           <w:lang w:eastAsia="pl-PL"/>
         </w:rPr>
-        <w:t xml:space="preserve">ostanowiono przyjrzeć się bliżej zmiennej </w:t>
-      </w:r>
-      <w:proofErr w:type="spellStart"/>
-      <w:r>
-        <w:rPr>
-          <w:lang w:eastAsia="pl-PL"/>
-        </w:rPr>
-        <w:t>nuclear_electricity</w:t>
-      </w:r>
-      <w:proofErr w:type="spellEnd"/>
-      <w:r>
-        <w:rPr>
-          <w:lang w:eastAsia="pl-PL"/>
-        </w:rPr>
-        <w:t>, której liczebności grup są podobne. Zbadano, czy państwa posiadające elektrownie jądrową różnią się od państw, które nie posiadają elektrowni atomowych ze względu na  produkt krajowy brutto per capita w euro.</w:t>
+        <w:t>ostanowiono przyjrzeć się bliżej zmiennej nuclear_electricity, której liczebności grup są podobne. Zbadano, czy państwa posiadające elektrownie jądrową różnią się od państw, które nie posiadają elektrowni atomowych ze względu na  produkt krajowy brutto per capita w euro.</w:t>
       </w:r>
     </w:p>
     <w:p>
@@ -9267,14 +8741,12 @@
       <w:r>
         <w:t xml:space="preserve"> </w:t>
       </w:r>
-      <w:proofErr w:type="spellStart"/>
       <w:r>
         <w:t>S</w:t>
       </w:r>
       <w:r>
         <w:t>hapiro</w:t>
       </w:r>
-      <w:proofErr w:type="spellEnd"/>
       <w:r>
         <w:t>-W</w:t>
       </w:r>
@@ -9358,41 +8830,20 @@
         <w:pStyle w:val="Legenda"/>
         <w:jc w:val="left"/>
       </w:pPr>
-      <w:bookmarkStart w:id="18" w:name="_Toc106439773"/>
+      <w:bookmarkStart w:id="18" w:name="_Toc106443352"/>
       <w:r>
         <w:t xml:space="preserve">Rysunek </w:t>
       </w:r>
-      <w:r>
-        <w:fldChar w:fldCharType="begin"/>
-      </w:r>
-      <w:r>
-        <w:instrText xml:space="preserve"> SEQ Rysunek \* ARABIC </w:instrText>
-      </w:r>
-      <w:r>
-        <w:fldChar w:fldCharType="separate"/>
-      </w:r>
-      <w:r>
-        <w:rPr>
-          <w:noProof/>
-        </w:rPr>
-        <w:t>7</w:t>
-      </w:r>
-      <w:r>
-        <w:rPr>
-          <w:noProof/>
-        </w:rPr>
-        <w:fldChar w:fldCharType="end"/>
-      </w:r>
-      <w:r>
-        <w:t xml:space="preserve">. Test </w:t>
-      </w:r>
-      <w:proofErr w:type="spellStart"/>
-      <w:r>
-        <w:t>Shapiro</w:t>
-      </w:r>
-      <w:proofErr w:type="spellEnd"/>
-      <w:r>
-        <w:t>-Wilka - wyniki</w:t>
+      <w:fldSimple w:instr=" SEQ Rysunek \* ARABIC ">
+        <w:r>
+          <w:rPr>
+            <w:noProof/>
+          </w:rPr>
+          <w:t>7</w:t>
+        </w:r>
+      </w:fldSimple>
+      <w:r>
+        <w:t>. Test Shapiro-Wilka - wyniki</w:t>
       </w:r>
       <w:bookmarkEnd w:id="18"/>
     </w:p>
@@ -9407,35 +8858,7 @@
         <w:rPr>
           <w:lang w:eastAsia="pl-PL"/>
         </w:rPr>
-        <w:t>Wartość p-</w:t>
-      </w:r>
-      <w:proofErr w:type="spellStart"/>
-      <w:r>
-        <w:rPr>
-          <w:lang w:eastAsia="pl-PL"/>
-        </w:rPr>
-        <w:t>value</w:t>
-      </w:r>
-      <w:proofErr w:type="spellEnd"/>
-      <w:r>
-        <w:rPr>
-          <w:lang w:eastAsia="pl-PL"/>
-        </w:rPr>
-        <w:t xml:space="preserve"> poniżej 0,05 dla jednej grupy świadczy o tym, że dane nie są normalnie dystrybuowane. Wykonano więc test Manna–</w:t>
-      </w:r>
-      <w:proofErr w:type="spellStart"/>
-      <w:r>
-        <w:rPr>
-          <w:lang w:eastAsia="pl-PL"/>
-        </w:rPr>
-        <w:t>Whitneya</w:t>
-      </w:r>
-      <w:proofErr w:type="spellEnd"/>
-      <w:r>
-        <w:rPr>
-          <w:lang w:eastAsia="pl-PL"/>
-        </w:rPr>
-        <w:t>. Postawiono hipotezę zerową mówiącą o tym, że nie ma różnicy pomiędzy grupami, oraz hipotezę alternatywną,</w:t>
+        <w:t>Wartość p-value poniżej 0,05 dla jednej grupy świadczy o tym, że dane nie są normalnie dystrybuowane. Wykonano więc test Manna–Whitneya. Postawiono hipotezę zerową mówiącą o tym, że nie ma różnicy pomiędzy grupami, oraz hipotezę alternatywną,</w:t>
       </w:r>
       <w:r>
         <w:rPr>
@@ -9524,39 +8947,21 @@
           <w:noProof/>
         </w:rPr>
       </w:pPr>
-      <w:bookmarkStart w:id="19" w:name="_Toc106439774"/>
+      <w:bookmarkStart w:id="19" w:name="_Toc106443353"/>
       <w:r>
         <w:t xml:space="preserve">Rysunek </w:t>
       </w:r>
-      <w:r>
-        <w:fldChar w:fldCharType="begin"/>
-      </w:r>
-      <w:r>
-        <w:instrText xml:space="preserve"> SEQ Rysunek \* ARABIC </w:instrText>
-      </w:r>
-      <w:r>
-        <w:fldChar w:fldCharType="separate"/>
-      </w:r>
-      <w:r>
-        <w:rPr>
-          <w:noProof/>
-        </w:rPr>
-        <w:t>8</w:t>
-      </w:r>
-      <w:r>
-        <w:rPr>
-          <w:noProof/>
-        </w:rPr>
-        <w:fldChar w:fldCharType="end"/>
-      </w:r>
-      <w:r>
-        <w:t xml:space="preserve">. Test </w:t>
-      </w:r>
-      <w:proofErr w:type="spellStart"/>
-      <w:r>
-        <w:t>Manna-Whitneya</w:t>
-      </w:r>
-      <w:proofErr w:type="spellEnd"/>
+      <w:fldSimple w:instr=" SEQ Rysunek \* ARABIC ">
+        <w:r>
+          <w:rPr>
+            <w:noProof/>
+          </w:rPr>
+          <w:t>8</w:t>
+        </w:r>
+      </w:fldSimple>
+      <w:r>
+        <w:t>. Test Manna-Whitneya</w:t>
+      </w:r>
       <w:r>
         <w:rPr>
           <w:noProof/>
@@ -9586,15 +8991,7 @@
         <w:t>Zgodnie z wynikami widocznymi na rysunku numer 8, p</w:t>
       </w:r>
       <w:r>
-        <w:t>-</w:t>
-      </w:r>
-      <w:proofErr w:type="spellStart"/>
-      <w:r>
-        <w:t>value</w:t>
-      </w:r>
-      <w:proofErr w:type="spellEnd"/>
-      <w:r>
-        <w:t xml:space="preserve"> na poziomie 0,68 mówi, że nie ma podstaw do odrzucenia hipotezy zerowej. Grupy nie różnią się między sobą ze względu na produkt krajowy brutto per capita w euro.</w:t>
+        <w:t>-value na poziomie 0,68 mówi, że nie ma podstaw do odrzucenia hipotezy zerowej. Grupy nie różnią się między sobą ze względu na produkt krajowy brutto per capita w euro.</w:t>
       </w:r>
     </w:p>
     <w:p>
@@ -9667,15 +9064,7 @@
         <w:t>Aby odpowiedzieć na pierwsze pytanie badawcze wykonano analizę PCA</w:t>
       </w:r>
       <w:r>
-        <w:t xml:space="preserve">, dzięki której udało się zminimalizować liczbę </w:t>
-      </w:r>
-      <w:proofErr w:type="spellStart"/>
-      <w:r>
-        <w:t>predyktorów</w:t>
-      </w:r>
-      <w:proofErr w:type="spellEnd"/>
-      <w:r>
-        <w:t>, przy zachowaniu zadowalającego poziomu wyjaśnianej zmienności</w:t>
+        <w:t>, dzięki której udało się zminimalizować liczbę predyktorów, przy zachowaniu zadowalającego poziomu wyjaśnianej zmienności</w:t>
       </w:r>
       <w:r>
         <w:t>.</w:t>
@@ -9693,15 +9082,7 @@
         <w:t xml:space="preserve"> </w:t>
       </w:r>
       <w:r>
-        <w:t xml:space="preserve">Do wyjaśnienia zjawisk, o których traktowały pytania badawcze numer 3 i 4 wykorzystano metody regresji liniowej. Odpowiednio najpierw przy użyciu wszystkich </w:t>
-      </w:r>
-      <w:proofErr w:type="spellStart"/>
-      <w:r>
-        <w:t>predyktorów</w:t>
-      </w:r>
-      <w:proofErr w:type="spellEnd"/>
-      <w:r>
-        <w:t xml:space="preserve">, a potem korzystając z nowych wymiarów, uzyskanych dzięki wykonanej </w:t>
+        <w:t xml:space="preserve">Do wyjaśnienia zjawisk, o których traktowały pytania badawcze numer 3 i 4 wykorzystano metody regresji liniowej. Odpowiednio najpierw przy użyciu wszystkich predyktorów, a potem korzystając z nowych wymiarów, uzyskanych dzięki wykonanej </w:t>
       </w:r>
       <w:r>
         <w:t xml:space="preserve">wcześniej </w:t>
@@ -9741,23 +9122,7 @@
         <w:t>(</w:t>
       </w:r>
       <w:r>
-        <w:t xml:space="preserve">Do jakiej minimalnej ilości wymiarów można zredukować </w:t>
-      </w:r>
-      <w:proofErr w:type="spellStart"/>
-      <w:r>
-        <w:t>predyktory</w:t>
-      </w:r>
-      <w:proofErr w:type="spellEnd"/>
-      <w:r>
-        <w:t xml:space="preserve">, jednocześnie zachowując wysoki procent wyjaśnianej wariancji tych </w:t>
-      </w:r>
-      <w:proofErr w:type="spellStart"/>
-      <w:r>
-        <w:t>predyktorów</w:t>
-      </w:r>
-      <w:proofErr w:type="spellEnd"/>
-      <w:r>
-        <w:t>? Co opisują te wymiary?</w:t>
+        <w:t>Do jakiej minimalnej ilości wymiarów można zredukować predyktory, jednocześnie zachowując wysoki procent wyjaśnianej wariancji tych predyktorów? Co opisują te wymiary?</w:t>
       </w:r>
       <w:r>
         <w:t>)</w:t>
@@ -9783,23 +9148,7 @@
         <w:pStyle w:val="tekstopisu"/>
       </w:pPr>
       <w:r>
-        <w:t xml:space="preserve">Jako pierwszą wykonano analizę składowych głównych. Najpierw jednak przeprowadzono testy, sprawdzające czy przeprowadzenie PCA jest w ogóle możliwe. Jako pierwszy zrobiono test sferyczności </w:t>
-      </w:r>
-      <w:proofErr w:type="spellStart"/>
-      <w:r>
-        <w:t>Bartletta</w:t>
-      </w:r>
-      <w:proofErr w:type="spellEnd"/>
-      <w:r>
-        <w:t>. P-</w:t>
-      </w:r>
-      <w:proofErr w:type="spellStart"/>
-      <w:r>
-        <w:t>value</w:t>
-      </w:r>
-      <w:proofErr w:type="spellEnd"/>
-      <w:r>
-        <w:t xml:space="preserve"> tego testu wyszło bliskie zeru, co pozwala na przeprowadzenie PCA.</w:t>
+        <w:t>Jako pierwszą wykonano analizę składowych głównych. Najpierw jednak przeprowadzono testy, sprawdzające czy przeprowadzenie PCA jest w ogóle możliwe. Jako pierwszy zrobiono test sferyczności Bartletta. P-value tego testu wyszło bliskie zeru, co pozwala na przeprowadzenie PCA.</w:t>
       </w:r>
     </w:p>
     <w:p>
@@ -9866,55 +9215,29 @@
         <w:pStyle w:val="Legenda"/>
         <w:jc w:val="left"/>
       </w:pPr>
-      <w:bookmarkStart w:id="25" w:name="_Toc106439775"/>
+      <w:bookmarkStart w:id="25" w:name="_Toc106443354"/>
       <w:r>
         <w:t xml:space="preserve">Rysunek </w:t>
       </w:r>
-      <w:r>
-        <w:fldChar w:fldCharType="begin"/>
-      </w:r>
-      <w:r>
-        <w:instrText xml:space="preserve"> SEQ Rysunek \* ARABIC </w:instrText>
-      </w:r>
-      <w:r>
-        <w:fldChar w:fldCharType="separate"/>
-      </w:r>
-      <w:r>
-        <w:rPr>
-          <w:noProof/>
-        </w:rPr>
-        <w:t>9</w:t>
-      </w:r>
-      <w:r>
-        <w:rPr>
-          <w:noProof/>
-        </w:rPr>
-        <w:fldChar w:fldCharType="end"/>
-      </w:r>
-      <w:r>
-        <w:t xml:space="preserve">. Test sferyczności </w:t>
-      </w:r>
-      <w:proofErr w:type="spellStart"/>
-      <w:r>
-        <w:t>Bartletta</w:t>
+      <w:fldSimple w:instr=" SEQ Rysunek \* ARABIC ">
+        <w:r>
+          <w:rPr>
+            <w:noProof/>
+          </w:rPr>
+          <w:t>9</w:t>
+        </w:r>
+      </w:fldSimple>
+      <w:r>
+        <w:t>. Test sferyczności Bartletta</w:t>
       </w:r>
       <w:bookmarkEnd w:id="25"/>
-      <w:proofErr w:type="spellEnd"/>
     </w:p>
     <w:p>
       <w:pPr>
         <w:pStyle w:val="tekstopisu"/>
       </w:pPr>
       <w:r>
-        <w:t>Następnie sprawdzono kryterium KMO, którego wynik ogólny (</w:t>
-      </w:r>
-      <w:proofErr w:type="spellStart"/>
-      <w:r>
-        <w:t>Overall</w:t>
-      </w:r>
-      <w:proofErr w:type="spellEnd"/>
-      <w:r>
-        <w:t xml:space="preserve"> MSA) większy od 0,5 również dopuszcza wykonanie PCA.</w:t>
+        <w:t>Następnie sprawdzono kryterium KMO, którego wynik ogólny (Overall MSA) większy od 0,5 również dopuszcza wykonanie PCA.</w:t>
       </w:r>
     </w:p>
     <w:p>
@@ -9981,31 +9304,18 @@
       <w:pPr>
         <w:pStyle w:val="Legenda"/>
       </w:pPr>
-      <w:bookmarkStart w:id="26" w:name="_Toc106439776"/>
+      <w:bookmarkStart w:id="26" w:name="_Toc106443355"/>
       <w:r>
         <w:t xml:space="preserve">Rysunek </w:t>
       </w:r>
-      <w:r>
-        <w:fldChar w:fldCharType="begin"/>
-      </w:r>
-      <w:r>
-        <w:instrText xml:space="preserve"> SEQ Rysunek \* ARABIC </w:instrText>
-      </w:r>
-      <w:r>
-        <w:fldChar w:fldCharType="separate"/>
-      </w:r>
-      <w:r>
-        <w:rPr>
-          <w:noProof/>
-        </w:rPr>
-        <w:t>10</w:t>
-      </w:r>
-      <w:r>
-        <w:rPr>
-          <w:noProof/>
-        </w:rPr>
-        <w:fldChar w:fldCharType="end"/>
-      </w:r>
+      <w:fldSimple w:instr=" SEQ Rysunek \* ARABIC ">
+        <w:r>
+          <w:rPr>
+            <w:noProof/>
+          </w:rPr>
+          <w:t>10</w:t>
+        </w:r>
+      </w:fldSimple>
       <w:r>
         <w:t>. Kryterium KMO</w:t>
       </w:r>
@@ -10042,31 +9352,7 @@
         <w:ind w:firstLine="576"/>
       </w:pPr>
       <w:r>
-        <w:t xml:space="preserve">Samą analizę PCA wykonano przy użyciu biblioteki </w:t>
-      </w:r>
-      <w:proofErr w:type="spellStart"/>
-      <w:r>
-        <w:t>FactoMiner</w:t>
-      </w:r>
-      <w:proofErr w:type="spellEnd"/>
-      <w:r>
-        <w:t xml:space="preserve"> w języku R. Najpierw przeprowadzono PCA dla liczby wymiarów równej liczbie </w:t>
-      </w:r>
-      <w:proofErr w:type="spellStart"/>
-      <w:r>
-        <w:t>predyktorów</w:t>
-      </w:r>
-      <w:proofErr w:type="spellEnd"/>
-      <w:r>
-        <w:t xml:space="preserve"> liczbowych, czyli dla 7 oraz stworzono wykres osypiska za pomocą funkcji </w:t>
-      </w:r>
-      <w:proofErr w:type="spellStart"/>
-      <w:r>
-        <w:t>fviz_screeplot</w:t>
-      </w:r>
-      <w:proofErr w:type="spellEnd"/>
-      <w:r>
-        <w:t>.</w:t>
+        <w:t>Samą analizę PCA wykonano przy użyciu biblioteki FactoMiner w języku R. Najpierw przeprowadzono PCA dla liczby wymiarów równej liczbie predyktorów liczbowych, czyli dla 7 oraz stworzono wykres osypiska za pomocą funkcji fviz_screeplot.</w:t>
       </w:r>
     </w:p>
     <w:p>
@@ -10125,31 +9411,18 @@
       <w:pPr>
         <w:pStyle w:val="Legenda"/>
       </w:pPr>
-      <w:bookmarkStart w:id="28" w:name="_Toc106439777"/>
+      <w:bookmarkStart w:id="28" w:name="_Toc106443356"/>
       <w:r>
         <w:t xml:space="preserve">Rysunek </w:t>
       </w:r>
-      <w:r>
-        <w:fldChar w:fldCharType="begin"/>
-      </w:r>
-      <w:r>
-        <w:instrText xml:space="preserve"> SEQ Rysunek \* ARABIC </w:instrText>
-      </w:r>
-      <w:r>
-        <w:fldChar w:fldCharType="separate"/>
-      </w:r>
-      <w:r>
-        <w:rPr>
-          <w:noProof/>
-        </w:rPr>
-        <w:t>11</w:t>
-      </w:r>
-      <w:r>
-        <w:rPr>
-          <w:noProof/>
-        </w:rPr>
-        <w:fldChar w:fldCharType="end"/>
-      </w:r>
+      <w:fldSimple w:instr=" SEQ Rysunek \* ARABIC ">
+        <w:r>
+          <w:rPr>
+            <w:noProof/>
+          </w:rPr>
+          <w:t>11</w:t>
+        </w:r>
+      </w:fldSimple>
       <w:r>
         <w:t>. Wykres osypiska</w:t>
       </w:r>
@@ -10222,31 +9495,18 @@
         <w:pStyle w:val="Legenda"/>
         <w:jc w:val="left"/>
       </w:pPr>
-      <w:bookmarkStart w:id="29" w:name="_Toc106439778"/>
+      <w:bookmarkStart w:id="29" w:name="_Toc106443357"/>
       <w:r>
         <w:t xml:space="preserve">Rysunek </w:t>
       </w:r>
-      <w:r>
-        <w:fldChar w:fldCharType="begin"/>
-      </w:r>
-      <w:r>
-        <w:instrText xml:space="preserve"> SEQ Rysunek \* ARABIC </w:instrText>
-      </w:r>
-      <w:r>
-        <w:fldChar w:fldCharType="separate"/>
-      </w:r>
-      <w:r>
-        <w:rPr>
-          <w:noProof/>
-        </w:rPr>
-        <w:t>12</w:t>
-      </w:r>
-      <w:r>
-        <w:rPr>
-          <w:noProof/>
-        </w:rPr>
-        <w:fldChar w:fldCharType="end"/>
-      </w:r>
+      <w:fldSimple w:instr=" SEQ Rysunek \* ARABIC ">
+        <w:r>
+          <w:rPr>
+            <w:noProof/>
+          </w:rPr>
+          <w:t>12</w:t>
+        </w:r>
+      </w:fldSimple>
       <w:r>
         <w:t>. Badanie wymiarów</w:t>
       </w:r>
@@ -10325,31 +9585,18 @@
         <w:pStyle w:val="Legenda"/>
         <w:jc w:val="left"/>
       </w:pPr>
-      <w:bookmarkStart w:id="30" w:name="_Toc106439779"/>
+      <w:bookmarkStart w:id="30" w:name="_Toc106443358"/>
       <w:r>
         <w:t xml:space="preserve">Rysunek </w:t>
       </w:r>
-      <w:r>
-        <w:fldChar w:fldCharType="begin"/>
-      </w:r>
-      <w:r>
-        <w:instrText xml:space="preserve"> SEQ Rysunek \* ARABIC </w:instrText>
-      </w:r>
-      <w:r>
-        <w:fldChar w:fldCharType="separate"/>
-      </w:r>
-      <w:r>
-        <w:rPr>
-          <w:noProof/>
-        </w:rPr>
-        <w:t>13</w:t>
-      </w:r>
-      <w:r>
-        <w:rPr>
-          <w:noProof/>
-        </w:rPr>
-        <w:fldChar w:fldCharType="end"/>
-      </w:r>
+      <w:fldSimple w:instr=" SEQ Rysunek \* ARABIC ">
+        <w:r>
+          <w:rPr>
+            <w:noProof/>
+          </w:rPr>
+          <w:t>13</w:t>
+        </w:r>
+      </w:fldSimple>
       <w:r>
         <w:t>. Analiza PCA - wykres ładunków czynnikowych</w:t>
       </w:r>
@@ -10421,65 +9668,36 @@
       <w:pPr>
         <w:pStyle w:val="Legenda"/>
       </w:pPr>
-      <w:bookmarkStart w:id="31" w:name="_Toc106439780"/>
+      <w:bookmarkStart w:id="31" w:name="_Toc106443359"/>
       <w:r>
         <w:t xml:space="preserve">Rysunek </w:t>
       </w:r>
-      <w:r>
-        <w:fldChar w:fldCharType="begin"/>
-      </w:r>
-      <w:r>
-        <w:instrText xml:space="preserve"> SEQ Rysunek \* ARABIC </w:instrText>
-      </w:r>
-      <w:r>
-        <w:fldChar w:fldCharType="separate"/>
-      </w:r>
-      <w:r>
-        <w:rPr>
-          <w:noProof/>
-        </w:rPr>
+      <w:fldSimple w:instr=" SEQ Rysunek \* ARABIC ">
+        <w:r>
+          <w:rPr>
+            <w:noProof/>
+          </w:rPr>
+          <w:t>14</w:t>
+        </w:r>
+      </w:fldSimple>
+      <w:r>
+        <w:t>. Wykres obserwacji</w:t>
+      </w:r>
+      <w:bookmarkEnd w:id="31"/>
+    </w:p>
+    <w:p/>
+    <w:p>
+      <w:pPr>
+        <w:pStyle w:val="tekstopisu"/>
+      </w:pPr>
+      <w:r>
+        <w:t xml:space="preserve">Zgodnie z wykresem przedstawionym na Rysunku </w:t>
+      </w:r>
+      <w:r>
         <w:t>14</w:t>
       </w:r>
       <w:r>
-        <w:rPr>
-          <w:noProof/>
-        </w:rPr>
-        <w:fldChar w:fldCharType="end"/>
-      </w:r>
-      <w:r>
-        <w:t>. Wykres obserwacji</w:t>
-      </w:r>
-      <w:bookmarkEnd w:id="31"/>
-    </w:p>
-    <w:p/>
-    <w:p>
-      <w:pPr>
-        <w:pStyle w:val="tekstopisu"/>
-      </w:pPr>
-      <w:r>
-        <w:t xml:space="preserve">Zgodnie z wykresem przedstawionym na Rysunku </w:t>
-      </w:r>
-      <w:r>
-        <w:t>14</w:t>
-      </w:r>
-      <w:r>
-        <w:t xml:space="preserve">, kraje można podzielić na 4 grupy zgodnie z kwadrantami, w których się znajdują. Pierwszy kwadrant zawiera Austrię, Wielką Brytanię oraz Niemcy. Są to państwa wysoko rozwinięte oraz dość silnie inwestujące w nowe technologie. Charakteryzują się również wysoką wartością przynajmniej jednego czynnika opisującego wymiar drugi. W przypadku Austrii jest to liczba lekarzy na tysiąc mieszkańców, z kolei w przypadku Wielkiej Brytanii jest to liczba pracowników pracujących w ścisłych terminach. Mimo tego, że Niemcy należą do tego kwadrantu, w żadnej z jego składowych nie odstają mocno od średniej. W kolejnym kwadrancie znalazły się kraje skandynawskie, kraje byłego Beneluksu, Irlandia, Czechy oraz Estonia. Podobnie jak państwa z poprzedniego kwadrantu, kraje te również charakteryzują wyższym nakładem inwestycyjnym na nowe technologie niż pozostałe państwa. Wyróżnia je natomiast niższy wynik w wymiarze drugim. Przeciętnie mniej mieszkańców tych krajów pracuje w weekendy oraz mniejszy ich odsetek pracuje z </w:t>
-      </w:r>
-      <w:proofErr w:type="spellStart"/>
-      <w:r>
-        <w:t>deadline’ami</w:t>
-      </w:r>
-      <w:proofErr w:type="spellEnd"/>
-      <w:r>
-        <w:t xml:space="preserve">. Ponadto mogą mieć oni dostęp do mniejszej ilości lekarzy w przeliczeniu na tysiąc mieszkańców. Następny kwadrant stanowią głównie kraje postsowieckie, w tym Polska. Państwa te przeznaczają znacznie mniej środków na rozwój nowoczesnych technologii od swoich poprzedników. Są jednak stosunkowo podobne do krajów z kwadrantu drugiego pod względem wymiaru społecznego. Polska w tej grupie jest państwem najbardziej odstającym pod względem niskiego wyniku w wymiarze drugim. Na taki rezultat wpływ ma najniższa w zestawieniu liczba lekarzy na tysiąc mieszkańców. Do ostatniego kwadrantu należą Rumunia oraz kraje śródziemnomorskie, takie jak Grecja, Włochy, Hiszpania i Francja. Państwa te również przeznaczają mniejszą część budżetu i PKB na rozwój. Wyróżnia je natomiast przeciętnie większa liczba lekarzy na tysiąc mieszkańców, większy odsetek obywateli pracujących w weekendy oraz z </w:t>
-      </w:r>
-      <w:proofErr w:type="spellStart"/>
-      <w:r>
-        <w:t>deadline’ami</w:t>
-      </w:r>
-      <w:proofErr w:type="spellEnd"/>
-      <w:r>
-        <w:t>. Na tle tych krajów wyraźnie wyróżnia się Grecja. Państwo to przoduje w liczbie pracowników weekendowych, liczbie lekarzy na tysiąc mieszkańców, a także jest drugie w ilości pracowników, pracujących w ścisłych terminach.</w:t>
+        <w:t>, kraje można podzielić na 4 grupy zgodnie z kwadrantami, w których się znajdują. Pierwszy kwadrant zawiera Austrię, Wielką Brytanię oraz Niemcy. Są to państwa wysoko rozwinięte oraz dość silnie inwestujące w nowe technologie. Charakteryzują się również wysoką wartością przynajmniej jednego czynnika opisującego wymiar drugi. W przypadku Austrii jest to liczba lekarzy na tysiąc mieszkańców, z kolei w przypadku Wielkiej Brytanii jest to liczba pracowników pracujących w ścisłych terminach. Mimo tego, że Niemcy należą do tego kwadrantu, w żadnej z jego składowych nie odstają mocno od średniej. W kolejnym kwadrancie znalazły się kraje skandynawskie, kraje byłego Beneluksu, Irlandia, Czechy oraz Estonia. Podobnie jak państwa z poprzedniego kwadrantu, kraje te również charakteryzują wyższym nakładem inwestycyjnym na nowe technologie niż pozostałe państwa. Wyróżnia je natomiast niższy wynik w wymiarze drugim. Przeciętnie mniej mieszkańców tych krajów pracuje w weekendy oraz mniejszy ich odsetek pracuje z deadline’ami. Ponadto mogą mieć oni dostęp do mniejszej ilości lekarzy w przeliczeniu na tysiąc mieszkańców. Następny kwadrant stanowią głównie kraje postsowieckie, w tym Polska. Państwa te przeznaczają znacznie mniej środków na rozwój nowoczesnych technologii od swoich poprzedników. Są jednak stosunkowo podobne do krajów z kwadrantu drugiego pod względem wymiaru społecznego. Polska w tej grupie jest państwem najbardziej odstającym pod względem niskiego wyniku w wymiarze drugim. Na taki rezultat wpływ ma najniższa w zestawieniu liczba lekarzy na tysiąc mieszkańców. Do ostatniego kwadrantu należą Rumunia oraz kraje śródziemnomorskie, takie jak Grecja, Włochy, Hiszpania i Francja. Państwa te również przeznaczają mniejszą część budżetu i PKB na rozwój. Wyróżnia je natomiast przeciętnie większa liczba lekarzy na tysiąc mieszkańców, większy odsetek obywateli pracujących w weekendy oraz z deadline’ami. Na tle tych krajów wyraźnie wyróżnia się Grecja. Państwo to przoduje w liczbie pracowników weekendowych, liczbie lekarzy na tysiąc mieszkańców, a także jest drugie w ilości pracowników, pracujących w ścisłych terminach.</w:t>
       </w:r>
     </w:p>
     <w:p>
@@ -10499,15 +9717,7 @@
         <w:pStyle w:val="tekstopisu"/>
       </w:pPr>
       <w:r>
-        <w:t xml:space="preserve">Maksymalnie można zredukować liczbę </w:t>
-      </w:r>
-      <w:proofErr w:type="spellStart"/>
-      <w:r>
-        <w:t>predyktorów</w:t>
-      </w:r>
-      <w:proofErr w:type="spellEnd"/>
-      <w:r>
-        <w:t xml:space="preserve"> do dwóch, jednocześnie zachowując 57% zmienności. Pierwszy wymiar opisuje poziom nakładów pieniężnych na technologie oraz stopień rozwoju technologicznego danego państwa. Drugi wymiar z kolei opisuje aspekt społeczny tych krajów, głównie pod kątem sposobu pracy ich obywateli, a także dostępu do wykwalifikowanej opieki medycznej.</w:t>
+        <w:t>Maksymalnie można zredukować liczbę predyktorów do dwóch, jednocześnie zachowując 57% zmienności. Pierwszy wymiar opisuje poziom nakładów pieniężnych na technologie oraz stopień rozwoju technologicznego danego państwa. Drugi wymiar z kolei opisuje aspekt społeczny tych krajów, głównie pod kątem sposobu pracy ich obywateli, a także dostępu do wykwalifikowanej opieki medycznej.</w:t>
       </w:r>
     </w:p>
     <w:p/>
@@ -10553,15 +9763,7 @@
         <w:t xml:space="preserve">odległość </w:t>
       </w:r>
       <w:r>
-        <w:t xml:space="preserve">euklidesową przy pomocy języka R. Potem skorzystano z grupowania </w:t>
-      </w:r>
-      <w:proofErr w:type="spellStart"/>
-      <w:r>
-        <w:t>hclust</w:t>
-      </w:r>
-      <w:proofErr w:type="spellEnd"/>
-      <w:r>
-        <w:t xml:space="preserve">, przy użyciu metody „ward.D2”. </w:t>
+        <w:t xml:space="preserve">euklidesową przy pomocy języka R. Potem skorzystano z grupowania hclust, przy użyciu metody „ward.D2”. </w:t>
       </w:r>
       <w:r>
         <w:t xml:space="preserve">Wynik grupowania można przedstawić w postaci dendrogramu. </w:t>
@@ -10629,31 +9831,18 @@
       <w:pPr>
         <w:pStyle w:val="Legenda"/>
       </w:pPr>
-      <w:bookmarkStart w:id="35" w:name="_Toc106439781"/>
+      <w:bookmarkStart w:id="35" w:name="_Toc106443360"/>
       <w:r>
         <w:t xml:space="preserve">Rysunek </w:t>
       </w:r>
-      <w:r>
-        <w:fldChar w:fldCharType="begin"/>
-      </w:r>
-      <w:r>
-        <w:instrText xml:space="preserve"> SEQ Rysunek \* ARABIC </w:instrText>
-      </w:r>
-      <w:r>
-        <w:fldChar w:fldCharType="separate"/>
-      </w:r>
-      <w:r>
-        <w:rPr>
-          <w:noProof/>
-        </w:rPr>
-        <w:t>15</w:t>
-      </w:r>
-      <w:r>
-        <w:rPr>
-          <w:noProof/>
-        </w:rPr>
-        <w:fldChar w:fldCharType="end"/>
-      </w:r>
+      <w:fldSimple w:instr=" SEQ Rysunek \* ARABIC ">
+        <w:r>
+          <w:rPr>
+            <w:noProof/>
+          </w:rPr>
+          <w:t>15</w:t>
+        </w:r>
+      </w:fldSimple>
       <w:r>
         <w:t>. Grupowanie hierarchiczne – dendrogram</w:t>
       </w:r>
@@ -10740,31 +9929,18 @@
       <w:pPr>
         <w:pStyle w:val="Legenda"/>
       </w:pPr>
-      <w:bookmarkStart w:id="36" w:name="_Toc106439782"/>
+      <w:bookmarkStart w:id="36" w:name="_Toc106443361"/>
       <w:r>
         <w:t xml:space="preserve">Rysunek </w:t>
       </w:r>
-      <w:r>
-        <w:fldChar w:fldCharType="begin"/>
-      </w:r>
-      <w:r>
-        <w:instrText xml:space="preserve"> SEQ Rysunek \* ARABIC </w:instrText>
-      </w:r>
-      <w:r>
-        <w:fldChar w:fldCharType="separate"/>
-      </w:r>
-      <w:r>
-        <w:rPr>
-          <w:noProof/>
-        </w:rPr>
-        <w:t>16</w:t>
-      </w:r>
-      <w:r>
-        <w:rPr>
-          <w:noProof/>
-        </w:rPr>
-        <w:fldChar w:fldCharType="end"/>
-      </w:r>
+      <w:fldSimple w:instr=" SEQ Rysunek \* ARABIC ">
+        <w:r>
+          <w:rPr>
+            <w:noProof/>
+          </w:rPr>
+          <w:t>16</w:t>
+        </w:r>
+      </w:fldSimple>
       <w:r>
         <w:t>. Charakterystyka grup - grupowanie hierarchiczne</w:t>
       </w:r>
@@ -10790,15 +9966,10 @@
       <w:bookmarkStart w:id="37" w:name="_Toc100865886"/>
       <w:bookmarkStart w:id="38" w:name="_Toc106439745"/>
       <w:r>
-        <w:t>Grupowanie k-</w:t>
-      </w:r>
-      <w:proofErr w:type="spellStart"/>
-      <w:r>
-        <w:t>means</w:t>
+        <w:t>Grupowanie k-means</w:t>
       </w:r>
       <w:bookmarkEnd w:id="37"/>
       <w:bookmarkEnd w:id="38"/>
-      <w:proofErr w:type="spellEnd"/>
     </w:p>
     <w:p/>
     <w:p>
@@ -10806,31 +9977,7 @@
         <w:ind w:firstLine="708"/>
       </w:pPr>
       <w:r>
-        <w:t>Następnie przeprowadzono grupowanie metodą k-</w:t>
-      </w:r>
-      <w:proofErr w:type="spellStart"/>
-      <w:r>
-        <w:t>means</w:t>
-      </w:r>
-      <w:proofErr w:type="spellEnd"/>
-      <w:r>
-        <w:t xml:space="preserve"> (k-średnich) również przy pomocy języka R. Chcąc ustalić liczbę grupowań, jaką należało wykonać, kierowano się wykresem osypiska, a także kryteriami </w:t>
-      </w:r>
-      <w:proofErr w:type="spellStart"/>
-      <w:r>
-        <w:t>Calińskiego-Harabasza</w:t>
-      </w:r>
-      <w:proofErr w:type="spellEnd"/>
-      <w:r>
-        <w:t xml:space="preserve"> oraz </w:t>
-      </w:r>
-      <w:proofErr w:type="spellStart"/>
-      <w:r>
-        <w:t>Average</w:t>
-      </w:r>
-      <w:proofErr w:type="spellEnd"/>
-      <w:r>
-        <w:t xml:space="preserve"> Silhouette.</w:t>
+        <w:t>Następnie przeprowadzono grupowanie metodą k-means (k-średnich) również przy pomocy języka R. Chcąc ustalić liczbę grupowań, jaką należało wykonać, kierowano się wykresem osypiska, a także kryteriami Calińskiego-Harabasza oraz Average Silhouette.</w:t>
       </w:r>
     </w:p>
     <w:p/>
@@ -10892,59 +10039,25 @@
         <w:pStyle w:val="Legenda"/>
         <w:jc w:val="left"/>
       </w:pPr>
-      <w:bookmarkStart w:id="39" w:name="_Toc106439783"/>
+      <w:bookmarkStart w:id="39" w:name="_Toc106443362"/>
       <w:r>
         <w:t xml:space="preserve">Rysunek </w:t>
       </w:r>
-      <w:r>
-        <w:fldChar w:fldCharType="begin"/>
-      </w:r>
-      <w:r>
-        <w:instrText xml:space="preserve"> SEQ Rysunek \* ARABIC </w:instrText>
-      </w:r>
-      <w:r>
-        <w:fldChar w:fldCharType="separate"/>
-      </w:r>
-      <w:r>
-        <w:rPr>
-          <w:noProof/>
-        </w:rPr>
-        <w:t>17</w:t>
-      </w:r>
-      <w:r>
-        <w:rPr>
-          <w:noProof/>
-        </w:rPr>
-        <w:fldChar w:fldCharType="end"/>
-      </w:r>
+      <w:fldSimple w:instr=" SEQ Rysunek \* ARABIC ">
+        <w:r>
+          <w:rPr>
+            <w:noProof/>
+          </w:rPr>
+          <w:t>17</w:t>
+        </w:r>
+      </w:fldSimple>
       <w:r>
         <w:t xml:space="preserve">. </w:t>
       </w:r>
       <w:r>
-        <w:t xml:space="preserve">Wykres osypiska, kryteria </w:t>
-      </w:r>
-      <w:proofErr w:type="spellStart"/>
-      <w:r>
-        <w:t>Average</w:t>
-      </w:r>
-      <w:proofErr w:type="spellEnd"/>
-      <w:r>
-        <w:t xml:space="preserve"> Silhouette oraz </w:t>
-      </w:r>
-      <w:proofErr w:type="spellStart"/>
-      <w:r>
-        <w:t>Calińskiego-Harabasza</w:t>
-      </w:r>
-      <w:proofErr w:type="spellEnd"/>
-      <w:r>
-        <w:t xml:space="preserve"> – metoda k-</w:t>
-      </w:r>
-      <w:proofErr w:type="spellStart"/>
-      <w:r>
-        <w:t>means</w:t>
+        <w:t>Wykres osypiska, kryteria Average Silhouette oraz Calińskiego-Harabasza – metoda k-means</w:t>
       </w:r>
       <w:bookmarkEnd w:id="39"/>
-      <w:proofErr w:type="spellEnd"/>
     </w:p>
     <w:p/>
     <w:p>
@@ -10952,15 +10065,7 @@
         <w:ind w:firstLine="708"/>
       </w:pPr>
       <w:r>
-        <w:t>Wykres osypiska wskazuje na dwie lub trzy grupy, natomiast pozostałe kryteria sugerują grupowanie na dwa. Przeprowadzono zatem analizę skupień na dwóch grupach metodą k-</w:t>
-      </w:r>
-      <w:proofErr w:type="spellStart"/>
-      <w:r>
-        <w:t>means</w:t>
-      </w:r>
-      <w:proofErr w:type="spellEnd"/>
-      <w:r>
-        <w:t>, a następnie skonfrontowano wyniki z metodą grupowania hierarchicznego</w:t>
+        <w:t>Wykres osypiska wskazuje na dwie lub trzy grupy, natomiast pozostałe kryteria sugerują grupowanie na dwa. Przeprowadzono zatem analizę skupień na dwóch grupach metodą k-means, a następnie skonfrontowano wyniki z metodą grupowania hierarchicznego</w:t>
       </w:r>
       <w:r>
         <w:t>.</w:t>
@@ -11023,43 +10128,25 @@
       <w:pPr>
         <w:pStyle w:val="Legenda"/>
       </w:pPr>
-      <w:bookmarkStart w:id="40" w:name="_Toc106439784"/>
+      <w:bookmarkStart w:id="40" w:name="_Toc106443363"/>
       <w:r>
         <w:t xml:space="preserve">Rysunek </w:t>
       </w:r>
-      <w:r>
-        <w:fldChar w:fldCharType="begin"/>
-      </w:r>
-      <w:r>
-        <w:instrText xml:space="preserve"> SEQ Rysunek \* ARABIC </w:instrText>
-      </w:r>
-      <w:r>
-        <w:fldChar w:fldCharType="separate"/>
-      </w:r>
-      <w:r>
-        <w:rPr>
-          <w:noProof/>
-        </w:rPr>
-        <w:t>18</w:t>
-      </w:r>
-      <w:r>
-        <w:rPr>
-          <w:noProof/>
-        </w:rPr>
-        <w:fldChar w:fldCharType="end"/>
-      </w:r>
+      <w:fldSimple w:instr=" SEQ Rysunek \* ARABIC ">
+        <w:r>
+          <w:rPr>
+            <w:noProof/>
+          </w:rPr>
+          <w:t>18</w:t>
+        </w:r>
+      </w:fldSimple>
       <w:r>
         <w:t xml:space="preserve">. </w:t>
       </w:r>
       <w:r>
-        <w:t>Charakterystyka grup - metoda k-</w:t>
-      </w:r>
-      <w:proofErr w:type="spellStart"/>
-      <w:r>
-        <w:t>means</w:t>
+        <w:t>Charakterystyka grup - metoda k-means</w:t>
       </w:r>
       <w:bookmarkEnd w:id="40"/>
-      <w:proofErr w:type="spellEnd"/>
     </w:p>
     <w:p/>
     <w:p>
@@ -11067,15 +10154,7 @@
         <w:ind w:firstLine="576"/>
       </w:pPr>
       <w:r>
-        <w:t>Charakterystyka grup powstałych w wyniku grupowania k-</w:t>
-      </w:r>
-      <w:proofErr w:type="spellStart"/>
-      <w:r>
-        <w:t>means</w:t>
-      </w:r>
-      <w:proofErr w:type="spellEnd"/>
-      <w:r>
-        <w:t xml:space="preserve"> jest bardzo prosta. Członkowie grupy drugiej charakteryzują się przeciętnie wyższymi wartościami w każdej kategorii. Można zatem domniemać, że druga grupa to szeroko pojęta Europa Zachodnia, a grupa pierwsza to były blok komunistyczny.</w:t>
+        <w:t>Charakterystyka grup powstałych w wyniku grupowania k-means jest bardzo prosta. Członkowie grupy drugiej charakteryzują się przeciętnie wyższymi wartościami w każdej kategorii. Można zatem domniemać, że druga grupa to szeroko pojęta Europa Zachodnia, a grupa pierwsza to były blok komunistyczny.</w:t>
       </w:r>
     </w:p>
     <w:p>
@@ -11171,31 +10250,18 @@
       <w:pPr>
         <w:pStyle w:val="Legenda"/>
       </w:pPr>
-      <w:bookmarkStart w:id="43" w:name="_Toc106439785"/>
+      <w:bookmarkStart w:id="43" w:name="_Toc106443364"/>
       <w:r>
         <w:t xml:space="preserve">Rysunek </w:t>
       </w:r>
-      <w:r>
-        <w:fldChar w:fldCharType="begin"/>
-      </w:r>
-      <w:r>
-        <w:instrText xml:space="preserve"> SEQ Rysunek \* ARABIC </w:instrText>
-      </w:r>
-      <w:r>
-        <w:fldChar w:fldCharType="separate"/>
-      </w:r>
-      <w:r>
-        <w:rPr>
-          <w:noProof/>
-        </w:rPr>
-        <w:t>19</w:t>
-      </w:r>
-      <w:r>
-        <w:rPr>
-          <w:noProof/>
-        </w:rPr>
-        <w:fldChar w:fldCharType="end"/>
-      </w:r>
+      <w:fldSimple w:instr=" SEQ Rysunek \* ARABIC ">
+        <w:r>
+          <w:rPr>
+            <w:noProof/>
+          </w:rPr>
+          <w:t>19</w:t>
+        </w:r>
+      </w:fldSimple>
       <w:r>
         <w:t>. Podział krajów - metoda grupowania hierarchicznego i k-średnich</w:t>
       </w:r>
@@ -11217,25 +10283,7 @@
           <w:sz w:val="24"/>
           <w:szCs w:val="24"/>
         </w:rPr>
-        <w:t>Zgodnie z wcześniejszymi przypuszczeniami do grupy pierwszej w przypadku grupowania k-</w:t>
-      </w:r>
-      <w:proofErr w:type="spellStart"/>
-      <w:r>
-        <w:rPr>
-          <w:rFonts w:ascii="Times New Roman" w:hAnsi="Times New Roman"/>
-          <w:sz w:val="24"/>
-          <w:szCs w:val="24"/>
-        </w:rPr>
-        <w:t>means</w:t>
-      </w:r>
-      <w:proofErr w:type="spellEnd"/>
-      <w:r>
-        <w:rPr>
-          <w:rFonts w:ascii="Times New Roman" w:hAnsi="Times New Roman"/>
-          <w:sz w:val="24"/>
-          <w:szCs w:val="24"/>
-        </w:rPr>
-        <w:t xml:space="preserve"> w znacznej większości należą państwa postsowieckie. Dodatkowo w tej grupie znajdują się państwa śródziemnomorskie takie jak Grecja, Hiszpania czy Włochy. Graniczną wartością, decydującą o przynależności poszczególnego kraju wydaje się być zero na osi X (wartość średnia zestandaryzowanego wymiaru pierwszego w analizie PCA).</w:t>
+        <w:t>Zgodnie z wcześniejszymi przypuszczeniami do grupy pierwszej w przypadku grupowania k-means w znacznej większości należą państwa postsowieckie. Dodatkowo w tej grupie znajdują się państwa śródziemnomorskie takie jak Grecja, Hiszpania czy Włochy. Graniczną wartością, decydującą o przynależności poszczególnego kraju wydaje się być zero na osi X (wartość średnia zestandaryzowanego wymiaru pierwszego w analizie PCA).</w:t>
       </w:r>
     </w:p>
     <w:p>
@@ -11301,23 +10349,7 @@
         <w:t xml:space="preserve"> pytanie badawcze (</w:t>
       </w:r>
       <w:r>
-        <w:t xml:space="preserve">Jak wygląda model regresji liniowej wykonany na wszystkich </w:t>
-      </w:r>
-      <w:proofErr w:type="spellStart"/>
-      <w:r>
-        <w:t>predyktorach</w:t>
-      </w:r>
-      <w:proofErr w:type="spellEnd"/>
-      <w:r>
-        <w:t xml:space="preserve">? Czy model przeszedł pozytywnie weryfikacje (testy autokorelacji, </w:t>
-      </w:r>
-      <w:proofErr w:type="spellStart"/>
-      <w:r>
-        <w:t>heteroskedastyczności</w:t>
-      </w:r>
-      <w:proofErr w:type="spellEnd"/>
-      <w:r>
-        <w:t xml:space="preserve"> i normalności reszt)? Jakie jest dopasowanie modelu i jego interpretacja?</w:t>
+        <w:t>Jak wygląda model regresji liniowej wykonany na wszystkich predyktorach? Czy model przeszedł pozytywnie weryfikacje (testy autokorelacji, heteroskedastyczności i normalności reszt)? Jakie jest dopasowanie modelu i jego interpretacja?</w:t>
       </w:r>
       <w:r>
         <w:t>)</w:t>
@@ -11364,15 +10396,7 @@
         <w:t xml:space="preserve"> z</w:t>
       </w:r>
       <w:r>
-        <w:t xml:space="preserve">mienna </w:t>
-      </w:r>
-      <w:proofErr w:type="spellStart"/>
-      <w:r>
-        <w:t>GDP_pc</w:t>
-      </w:r>
-      <w:proofErr w:type="spellEnd"/>
-      <w:r>
-        <w:t xml:space="preserve"> jest</w:t>
+        <w:t>mienna GDP_pc jest</w:t>
       </w:r>
       <w:r>
         <w:t xml:space="preserve"> </w:t>
@@ -11438,29 +10462,13 @@
         <w:t xml:space="preserve">ój </w:t>
       </w:r>
       <w:r>
-        <w:t>(</w:t>
-      </w:r>
-      <w:proofErr w:type="spellStart"/>
-      <w:r>
-        <w:t>r&amp;d</w:t>
-      </w:r>
-      <w:proofErr w:type="spellEnd"/>
-      <w:r>
-        <w:t>), procent osób korzystających z usług chmurowych</w:t>
+        <w:t>(r&amp;d), procent osób korzystających z usług chmurowych</w:t>
       </w:r>
       <w:r>
         <w:t xml:space="preserve">, </w:t>
       </w:r>
       <w:r>
-        <w:t xml:space="preserve">handel wysokimi technologiami i procent ludzi pracujących. Chcąc jednak bardziej przebadać zależności między zmiennymi, do pierwszego modelu regresji liniowej postanowiono użyć wszystkich </w:t>
-      </w:r>
-      <w:proofErr w:type="spellStart"/>
-      <w:r>
-        <w:t>predyktorów</w:t>
-      </w:r>
-      <w:proofErr w:type="spellEnd"/>
-      <w:r>
-        <w:t xml:space="preserve"> dostępnych w zbiorze.</w:t>
+        <w:t>handel wysokimi technologiami i procent ludzi pracujących. Chcąc jednak bardziej przebadać zależności między zmiennymi, do pierwszego modelu regresji liniowej postanowiono użyć wszystkich predyktorów dostępnych w zbiorze.</w:t>
       </w:r>
     </w:p>
     <w:p/>
@@ -11477,23 +10485,7 @@
     <w:p/>
     <w:p>
       <w:r>
-        <w:t xml:space="preserve">Przy pomocy dodatku </w:t>
-      </w:r>
-      <w:proofErr w:type="spellStart"/>
-      <w:r>
-        <w:t>RCommander</w:t>
-      </w:r>
-      <w:proofErr w:type="spellEnd"/>
-      <w:r>
-        <w:t xml:space="preserve"> do programu </w:t>
-      </w:r>
-      <w:proofErr w:type="spellStart"/>
-      <w:r>
-        <w:t>Rstudio</w:t>
-      </w:r>
-      <w:proofErr w:type="spellEnd"/>
-      <w:r>
-        <w:t xml:space="preserve"> stworzono model regresji liniowej. </w:t>
+        <w:t xml:space="preserve">Przy pomocy dodatku RCommander do programu Rstudio stworzono model regresji liniowej. </w:t>
       </w:r>
     </w:p>
     <w:p/>
@@ -11556,44 +10548,20 @@
         <w:pStyle w:val="Legenda"/>
         <w:jc w:val="left"/>
       </w:pPr>
-      <w:bookmarkStart w:id="48" w:name="_Toc106439786"/>
+      <w:bookmarkStart w:id="48" w:name="_Toc106443365"/>
       <w:r>
         <w:t xml:space="preserve">Rysunek </w:t>
       </w:r>
-      <w:r>
-        <w:fldChar w:fldCharType="begin"/>
-      </w:r>
-      <w:r>
-        <w:instrText xml:space="preserve"> SEQ Ry</w:instrText>
-      </w:r>
-      <w:r>
-        <w:instrText xml:space="preserve">sunek \* ARABIC </w:instrText>
-      </w:r>
-      <w:r>
-        <w:fldChar w:fldCharType="separate"/>
-      </w:r>
-      <w:r>
-        <w:rPr>
-          <w:noProof/>
-        </w:rPr>
-        <w:t>20</w:t>
-      </w:r>
-      <w:r>
-        <w:rPr>
-          <w:noProof/>
-        </w:rPr>
-        <w:fldChar w:fldCharType="end"/>
-      </w:r>
-      <w:r>
-        <w:t xml:space="preserve">. Model regresji liniowej - wszystkie </w:t>
-      </w:r>
-      <w:proofErr w:type="spellStart"/>
-      <w:r>
-        <w:t>predyktory</w:t>
-      </w:r>
-      <w:proofErr w:type="spellEnd"/>
-      <w:r>
-        <w:t xml:space="preserve"> liczbowe</w:t>
+      <w:fldSimple w:instr=" SEQ Rysunek \* ARABIC ">
+        <w:r>
+          <w:rPr>
+            <w:noProof/>
+          </w:rPr>
+          <w:t>20</w:t>
+        </w:r>
+      </w:fldSimple>
+      <w:r>
+        <w:t>. Model regresji liniowej - wszystkie predyktory liczbowe</w:t>
       </w:r>
       <w:bookmarkEnd w:id="48"/>
     </w:p>
@@ -11602,53 +10570,32 @@
       <w:pPr>
         <w:ind w:firstLine="708"/>
       </w:pPr>
-      <w:proofErr w:type="spellStart"/>
-      <w:r>
-        <w:t>Predyktorami</w:t>
-      </w:r>
-      <w:proofErr w:type="spellEnd"/>
-      <w:r>
-        <w:t xml:space="preserve"> istotnie wpływającym</w:t>
+      <w:r>
+        <w:t>Predyktorami istotnie wpływającym</w:t>
       </w:r>
       <w:r>
         <w:t>i</w:t>
       </w:r>
       <w:r>
-        <w:t xml:space="preserve"> na zmienną objaśnianą </w:t>
-      </w:r>
-      <w:proofErr w:type="spellStart"/>
-      <w:r>
-        <w:t>GDP</w:t>
-      </w:r>
-      <w:r>
-        <w:t>_pc</w:t>
-      </w:r>
-      <w:proofErr w:type="spellEnd"/>
+        <w:t xml:space="preserve"> na zmienną objaśnianą GDP</w:t>
+      </w:r>
+      <w:r>
+        <w:t xml:space="preserve">_pc </w:t>
+      </w:r>
+      <w:r>
+        <w:t>w utworzonym modelu są: handel wysokimi technologiami, procent PKB przeznaczony na badania rozwojowe oraz procent ludzi pracujących w weekendy – czyli w głównej mierze czynniki gospodarcze. Dopasowanie modelu do danych rzeczywistych wynosi 88%, natomiast duża różnica</w:t>
+      </w:r>
       <w:r>
         <w:t xml:space="preserve"> </w:t>
       </w:r>
       <w:r>
-        <w:t>w utworzonym modelu są: handel wysokimi technologiami, procent PKB przeznaczony na badania rozwojowe oraz procent ludzi pracujących w weekendy – czyli w głównej mierze czynniki gospodarcze. Dopasowanie modelu do danych rzeczywistych wynosi 88%, natomiast duża różnica</w:t>
-      </w:r>
-      <w:r>
-        <w:t xml:space="preserve"> </w:t>
-      </w:r>
-      <w:r>
         <w:t>(prawie 7 punktów procentowych) między współczynnikiem determinacji, a skorygowanym współczynnikiem determinacji</w:t>
       </w:r>
       <w:r>
         <w:t>,</w:t>
       </w:r>
       <w:r>
-        <w:t xml:space="preserve"> wynika z faktu, że do modelu dołożono niepotrzebne </w:t>
-      </w:r>
-      <w:proofErr w:type="spellStart"/>
-      <w:r>
-        <w:t>predyktory</w:t>
-      </w:r>
-      <w:proofErr w:type="spellEnd"/>
-      <w:r>
-        <w:t xml:space="preserve">. </w:t>
+        <w:t xml:space="preserve"> wynika z faktu, że do modelu dołożono niepotrzebne predyktory. </w:t>
       </w:r>
     </w:p>
     <w:p>
@@ -11720,40 +10667,22 @@
         <w:pStyle w:val="Legenda"/>
         <w:jc w:val="left"/>
       </w:pPr>
-      <w:bookmarkStart w:id="49" w:name="_Toc106439787"/>
+      <w:bookmarkStart w:id="49" w:name="_Toc106443366"/>
       <w:r>
         <w:t xml:space="preserve">Rysunek </w:t>
       </w:r>
-      <w:r>
-        <w:fldChar w:fldCharType="begin"/>
-      </w:r>
-      <w:r>
-        <w:instrText xml:space="preserve"> SEQ Rysunek \* ARABIC </w:instrText>
-      </w:r>
-      <w:r>
-        <w:fldChar w:fldCharType="separate"/>
-      </w:r>
-      <w:r>
-        <w:rPr>
-          <w:noProof/>
-        </w:rPr>
-        <w:t>21</w:t>
-      </w:r>
-      <w:r>
-        <w:rPr>
-          <w:noProof/>
-        </w:rPr>
-        <w:fldChar w:fldCharType="end"/>
-      </w:r>
-      <w:r>
-        <w:t xml:space="preserve">. Model regresji liniowej - wybrane </w:t>
-      </w:r>
-      <w:proofErr w:type="spellStart"/>
-      <w:r>
-        <w:t>predyktory</w:t>
+      <w:fldSimple w:instr=" SEQ Rysunek \* ARABIC ">
+        <w:r>
+          <w:rPr>
+            <w:noProof/>
+          </w:rPr>
+          <w:t>21</w:t>
+        </w:r>
+      </w:fldSimple>
+      <w:r>
+        <w:t>. Model regresji liniowej - wybrane predyktory</w:t>
       </w:r>
       <w:bookmarkEnd w:id="49"/>
-      <w:proofErr w:type="spellEnd"/>
     </w:p>
     <w:p>
       <w:pPr>
@@ -11761,13 +10690,8 @@
       </w:pPr>
       <w:r>
         <w:lastRenderedPageBreak/>
-        <w:t xml:space="preserve">W tym modelu wszystkie zmienne łącznie z wyrazem wolnym okazały się istotne, zmalał współczynnik determinacji, co jest efektem zmniejszenie liczby </w:t>
-      </w:r>
-      <w:proofErr w:type="spellStart"/>
-      <w:r>
-        <w:t>predyktorów</w:t>
-      </w:r>
-      <w:proofErr w:type="spellEnd"/>
+        <w:t>W tym modelu wszystkie zmienne łącznie z wyrazem wolnym okazały się istotne, zmalał współczynnik determinacji, co jest efektem zmniejszenie liczby predyktorów</w:t>
+      </w:r>
       <w:r>
         <w:t>.</w:t>
       </w:r>
@@ -11929,41 +10853,20 @@
         <w:pStyle w:val="Legenda"/>
         <w:jc w:val="left"/>
       </w:pPr>
-      <w:bookmarkStart w:id="51" w:name="_Toc106439788"/>
+      <w:bookmarkStart w:id="51" w:name="_Toc106443367"/>
       <w:r>
         <w:t xml:space="preserve">Rysunek </w:t>
       </w:r>
-      <w:r>
-        <w:fldChar w:fldCharType="begin"/>
-      </w:r>
-      <w:r>
-        <w:instrText xml:space="preserve"> SEQ Rysunek \* ARABIC </w:instrText>
-      </w:r>
-      <w:r>
-        <w:fldChar w:fldCharType="separate"/>
-      </w:r>
-      <w:r>
-        <w:rPr>
-          <w:noProof/>
-        </w:rPr>
-        <w:t>22</w:t>
-      </w:r>
-      <w:r>
-        <w:rPr>
-          <w:noProof/>
-        </w:rPr>
-        <w:fldChar w:fldCharType="end"/>
-      </w:r>
-      <w:r>
-        <w:t xml:space="preserve">. Test </w:t>
-      </w:r>
-      <w:proofErr w:type="spellStart"/>
-      <w:r>
-        <w:t>Durbina</w:t>
-      </w:r>
-      <w:proofErr w:type="spellEnd"/>
-      <w:r>
-        <w:t>-Watson</w:t>
+      <w:fldSimple w:instr=" SEQ Rysunek \* ARABIC ">
+        <w:r>
+          <w:rPr>
+            <w:noProof/>
+          </w:rPr>
+          <w:t>22</w:t>
+        </w:r>
+      </w:fldSimple>
+      <w:r>
+        <w:t>. Test Durbina-Watson</w:t>
       </w:r>
       <w:bookmarkEnd w:id="51"/>
     </w:p>
@@ -11979,15 +10882,7 @@
         <w:t>W</w:t>
       </w:r>
       <w:r>
-        <w:t xml:space="preserve"> naszym przypadku wynik p-</w:t>
-      </w:r>
-      <w:proofErr w:type="spellStart"/>
-      <w:r>
-        <w:t>value</w:t>
-      </w:r>
-      <w:proofErr w:type="spellEnd"/>
-      <w:r>
-        <w:t xml:space="preserve"> jest wyższy niż 0.05</w:t>
+        <w:t xml:space="preserve"> naszym przypadku wynik p-value jest wyższy niż 0.05</w:t>
       </w:r>
       <w:r>
         <w:t>. Oznacza</w:t>
@@ -12041,7 +10936,6 @@
           <w:bCs/>
         </w:rPr>
       </w:pPr>
-      <w:proofErr w:type="spellStart"/>
       <w:r>
         <w:rPr>
           <w:b/>
@@ -12049,7 +10943,6 @@
         </w:rPr>
         <w:t>Heteroskedastyczność</w:t>
       </w:r>
-      <w:proofErr w:type="spellEnd"/>
     </w:p>
     <w:p>
       <w:pPr>
@@ -12113,75 +11006,36 @@
         <w:pStyle w:val="Legenda"/>
         <w:jc w:val="left"/>
       </w:pPr>
-      <w:bookmarkStart w:id="52" w:name="_Toc106439789"/>
+      <w:bookmarkStart w:id="52" w:name="_Toc106443368"/>
       <w:r>
         <w:t xml:space="preserve">Rysunek </w:t>
       </w:r>
-      <w:r>
-        <w:fldChar w:fldCharType="begin"/>
-      </w:r>
-      <w:r>
-        <w:instrText xml:space="preserve"> SEQ Rysunek \* ARABIC </w:instrText>
-      </w:r>
-      <w:r>
-        <w:fldChar w:fldCharType="separate"/>
-      </w:r>
-      <w:r>
-        <w:rPr>
-          <w:noProof/>
-        </w:rPr>
-        <w:t>23</w:t>
-      </w:r>
-      <w:r>
-        <w:rPr>
-          <w:noProof/>
-        </w:rPr>
-        <w:fldChar w:fldCharType="end"/>
-      </w:r>
-      <w:r>
-        <w:t xml:space="preserve">. Test </w:t>
-      </w:r>
-      <w:proofErr w:type="spellStart"/>
-      <w:r>
-        <w:t>Breuscha-Pagana</w:t>
+      <w:fldSimple w:instr=" SEQ Rysunek \* ARABIC ">
+        <w:r>
+          <w:rPr>
+            <w:noProof/>
+          </w:rPr>
+          <w:t>23</w:t>
+        </w:r>
+      </w:fldSimple>
+      <w:r>
+        <w:t>. Test Breuscha-Pagana</w:t>
       </w:r>
       <w:bookmarkEnd w:id="52"/>
-      <w:proofErr w:type="spellEnd"/>
     </w:p>
     <w:p>
       <w:pPr>
         <w:ind w:firstLine="708"/>
       </w:pPr>
       <w:r>
-        <w:t xml:space="preserve">Celem sprawdzenia </w:t>
-      </w:r>
-      <w:proofErr w:type="spellStart"/>
-      <w:r>
-        <w:t>heteroskedastyczności</w:t>
-      </w:r>
-      <w:proofErr w:type="spellEnd"/>
-      <w:r>
-        <w:t xml:space="preserve"> przeprowadzono test </w:t>
-      </w:r>
-      <w:proofErr w:type="spellStart"/>
-      <w:r>
-        <w:t>Breuscha-Pagana</w:t>
-      </w:r>
-      <w:proofErr w:type="spellEnd"/>
-      <w:r>
-        <w:t xml:space="preserve">. Hipoteza H0 tego testu </w:t>
+        <w:t xml:space="preserve">Celem sprawdzenia heteroskedastyczności przeprowadzono test Breuscha-Pagana. Hipoteza H0 tego testu </w:t>
       </w:r>
       <w:r>
         <w:t>mówi, że</w:t>
       </w:r>
       <w:r>
-        <w:t xml:space="preserve"> </w:t>
-      </w:r>
-      <w:proofErr w:type="spellStart"/>
-      <w:r>
-        <w:t>heteroskedastyczność</w:t>
-      </w:r>
-      <w:proofErr w:type="spellEnd"/>
+        <w:t xml:space="preserve"> heteroskedastyczność</w:t>
+      </w:r>
       <w:r>
         <w:t xml:space="preserve"> reszt nie występuje</w:t>
       </w:r>
@@ -12210,21 +11064,13 @@
         <w:t>z kolei stwierdza</w:t>
       </w:r>
       <w:r>
-        <w:t xml:space="preserve">, że </w:t>
-      </w:r>
-      <w:proofErr w:type="spellStart"/>
-      <w:r>
-        <w:t>heteroskeda</w:t>
+        <w:t>, że heteroskeda</w:t>
       </w:r>
       <w:r>
         <w:t>s</w:t>
       </w:r>
       <w:r>
-        <w:t>tyczność</w:t>
-      </w:r>
-      <w:proofErr w:type="spellEnd"/>
-      <w:r>
-        <w:t xml:space="preserve"> </w:t>
+        <w:t xml:space="preserve">tyczność </w:t>
       </w:r>
       <w:r>
         <w:t>jest obecna</w:t>
@@ -12233,21 +11079,8 @@
         <w:t xml:space="preserve">. </w:t>
       </w:r>
       <w:r>
-        <w:t>Zgodnie z wartością p-</w:t>
-      </w:r>
-      <w:proofErr w:type="spellStart"/>
-      <w:r>
-        <w:t>value</w:t>
-      </w:r>
-      <w:proofErr w:type="spellEnd"/>
-      <w:r>
-        <w:t xml:space="preserve"> wykonanego testu (rysunek 7) przyjmujemy hipotezę H0. </w:t>
-      </w:r>
-      <w:proofErr w:type="spellStart"/>
-      <w:r>
-        <w:t>Heteroskedastyczność</w:t>
-      </w:r>
-      <w:proofErr w:type="spellEnd"/>
+        <w:t>Zgodnie z wartością p-value wykonanego testu (rysunek 7) przyjmujemy hipotezę H0. Heteroskedastyczność</w:t>
+      </w:r>
       <w:r>
         <w:t xml:space="preserve"> reszt nie występuje. Gdyby </w:t>
       </w:r>
@@ -12352,41 +11185,20 @@
         <w:pStyle w:val="Legenda"/>
         <w:jc w:val="left"/>
       </w:pPr>
-      <w:bookmarkStart w:id="53" w:name="_Toc106439790"/>
+      <w:bookmarkStart w:id="53" w:name="_Toc106443369"/>
       <w:r>
         <w:t xml:space="preserve">Rysunek </w:t>
       </w:r>
-      <w:r>
-        <w:fldChar w:fldCharType="begin"/>
-      </w:r>
-      <w:r>
-        <w:instrText xml:space="preserve"> SEQ Rysunek \* ARABIC </w:instrText>
-      </w:r>
-      <w:r>
-        <w:fldChar w:fldCharType="separate"/>
-      </w:r>
-      <w:r>
-        <w:rPr>
-          <w:noProof/>
-        </w:rPr>
-        <w:t>24</w:t>
-      </w:r>
-      <w:r>
-        <w:rPr>
-          <w:noProof/>
-        </w:rPr>
-        <w:fldChar w:fldCharType="end"/>
-      </w:r>
-      <w:r>
-        <w:t xml:space="preserve">. Test </w:t>
-      </w:r>
-      <w:proofErr w:type="spellStart"/>
-      <w:r>
-        <w:t>Doornika</w:t>
-      </w:r>
-      <w:proofErr w:type="spellEnd"/>
-      <w:r>
-        <w:t>-Hansena</w:t>
+      <w:fldSimple w:instr=" SEQ Rysunek \* ARABIC ">
+        <w:r>
+          <w:rPr>
+            <w:noProof/>
+          </w:rPr>
+          <w:t>24</w:t>
+        </w:r>
+      </w:fldSimple>
+      <w:r>
+        <w:t>. Test Doornika-Hansena</w:t>
       </w:r>
       <w:bookmarkEnd w:id="53"/>
     </w:p>
@@ -12411,27 +11223,14 @@
         <w:t>u</w:t>
       </w:r>
       <w:r>
-        <w:t xml:space="preserve"> </w:t>
-      </w:r>
-      <w:proofErr w:type="spellStart"/>
-      <w:r>
-        <w:t>Doornika</w:t>
-      </w:r>
-      <w:proofErr w:type="spellEnd"/>
-      <w:r>
-        <w:t>-Hansena</w:t>
+        <w:t xml:space="preserve"> Doornika-Hansena</w:t>
       </w:r>
       <w:r>
         <w:t xml:space="preserve"> przy wykorzystaniu </w:t>
       </w:r>
       <w:r>
-        <w:t xml:space="preserve">oprogramowania </w:t>
-      </w:r>
-      <w:proofErr w:type="spellStart"/>
-      <w:r>
-        <w:t>Gretl</w:t>
-      </w:r>
-      <w:proofErr w:type="spellEnd"/>
+        <w:t>oprogramowania Gretl</w:t>
+      </w:r>
       <w:r>
         <w:t>. Hipoteza</w:t>
       </w:r>
@@ -12439,15 +11238,7 @@
         <w:t xml:space="preserve"> H0</w:t>
       </w:r>
       <w:r>
-        <w:t xml:space="preserve"> </w:t>
-      </w:r>
-      <w:proofErr w:type="spellStart"/>
-      <w:r>
-        <w:t>mowi</w:t>
-      </w:r>
-      <w:proofErr w:type="spellEnd"/>
-      <w:r>
-        <w:t>, że</w:t>
+        <w:t xml:space="preserve"> mowi, że</w:t>
       </w:r>
       <w:r>
         <w:t xml:space="preserve"> rozkład składnika losowego </w:t>
@@ -12456,23 +11247,7 @@
         <w:t>jest</w:t>
       </w:r>
       <w:r>
-        <w:t xml:space="preserve"> normalny. Ponieważ p-</w:t>
-      </w:r>
-      <w:proofErr w:type="spellStart"/>
-      <w:r>
-        <w:t>value</w:t>
-      </w:r>
-      <w:proofErr w:type="spellEnd"/>
-      <w:r>
-        <w:t xml:space="preserve"> jest wyższe od poziomu </w:t>
-      </w:r>
-      <w:proofErr w:type="spellStart"/>
-      <w:r>
-        <w:t>istnotności</w:t>
-      </w:r>
-      <w:proofErr w:type="spellEnd"/>
-      <w:r>
-        <w:t xml:space="preserve"> alfa=0.05, przyjmujemy hipotezę zerową</w:t>
+        <w:t xml:space="preserve"> normalny. Ponieważ p-value jest wyższe od poziomu istnotności alfa=0.05, przyjmujemy hipotezę zerową</w:t>
       </w:r>
       <w:r>
         <w:t>.</w:t>
@@ -12545,54 +11320,8 @@
           <w:bCs/>
           <w:lang w:val="en-US"/>
         </w:rPr>
-        <w:t>y = -12317 + 9,33*</w:t>
-      </w:r>
-      <w:proofErr w:type="spellStart"/>
-      <w:r>
-        <w:rPr>
-          <w:b/>
-          <w:bCs/>
-          <w:lang w:val="en-US"/>
-        </w:rPr>
-        <w:t>high_tech_trade_pc</w:t>
-      </w:r>
-      <w:proofErr w:type="spellEnd"/>
-      <w:r>
-        <w:rPr>
-          <w:b/>
-          <w:bCs/>
-          <w:lang w:val="en-US"/>
-        </w:rPr>
-        <w:t xml:space="preserve"> + 9004,64*</w:t>
-      </w:r>
-      <w:proofErr w:type="spellStart"/>
-      <w:r>
-        <w:rPr>
-          <w:b/>
-          <w:bCs/>
-          <w:lang w:val="en-US"/>
-        </w:rPr>
-        <w:t>r.d_gdp_pct</w:t>
-      </w:r>
-      <w:proofErr w:type="spellEnd"/>
-      <w:r>
-        <w:rPr>
-          <w:b/>
-          <w:bCs/>
-          <w:lang w:val="en-US"/>
-        </w:rPr>
-        <w:t xml:space="preserve"> + 516,2*</w:t>
-      </w:r>
-      <w:proofErr w:type="spellStart"/>
-      <w:r>
-        <w:rPr>
-          <w:b/>
-          <w:bCs/>
-          <w:lang w:val="en-US"/>
-        </w:rPr>
-        <w:t>weekend_work_pct</w:t>
-      </w:r>
-      <w:proofErr w:type="spellEnd"/>
+        <w:t>y = -12317 + 9,33*high_tech_trade_pc + 9004,64*r.d_gdp_pct + 516,2*weekend_work_pct</w:t>
+      </w:r>
     </w:p>
     <w:p>
       <w:pPr>
@@ -12708,53 +11437,13 @@
         <w:t>,</w:t>
       </w:r>
       <w:r>
-        <w:t xml:space="preserve"> w skład której weszły </w:t>
-      </w:r>
-      <w:proofErr w:type="spellStart"/>
-      <w:r>
-        <w:t>predyktory</w:t>
-      </w:r>
-      <w:proofErr w:type="spellEnd"/>
-      <w:r>
-        <w:t xml:space="preserve"> odpowiedzialne za nakłady pieniężne na technologię oraz szeroko rozumiany postęp technologiczny. Dwie zmienne z pierwszego wymiaru</w:t>
+        <w:t xml:space="preserve"> w skład której weszły predyktory odpowiedzialne za nakłady pieniężne na technologię oraz szeroko rozumiany postęp technologiczny. Dwie zmienne z pierwszego wymiaru</w:t>
       </w:r>
       <w:r>
         <w:t xml:space="preserve"> </w:t>
       </w:r>
       <w:r>
-        <w:t>(</w:t>
-      </w:r>
-      <w:proofErr w:type="spellStart"/>
-      <w:r>
-        <w:t>high_tech_trade_pc</w:t>
-      </w:r>
-      <w:proofErr w:type="spellEnd"/>
-      <w:r>
-        <w:t xml:space="preserve"> i </w:t>
-      </w:r>
-      <w:proofErr w:type="spellStart"/>
-      <w:r>
-        <w:t>r.d_gdp_pct</w:t>
-      </w:r>
-      <w:proofErr w:type="spellEnd"/>
-      <w:r>
-        <w:t xml:space="preserve">) oraz jedna zmienna z drugiego wymiaru – </w:t>
-      </w:r>
-      <w:proofErr w:type="spellStart"/>
-      <w:r>
-        <w:t>weekend_work_pct</w:t>
-      </w:r>
-      <w:proofErr w:type="spellEnd"/>
-      <w:r>
-        <w:t xml:space="preserve"> były istotnymi </w:t>
-      </w:r>
-      <w:proofErr w:type="spellStart"/>
-      <w:r>
-        <w:t>predyktorami</w:t>
-      </w:r>
-      <w:proofErr w:type="spellEnd"/>
-      <w:r>
-        <w:t xml:space="preserve"> w stworzonych przez nas modelach regresji liniowej</w:t>
+        <w:t>(high_tech_trade_pc i r.d_gdp_pct) oraz jedna zmienna z drugiego wymiaru – weekend_work_pct były istotnymi predyktorami w stworzonych przez nas modelach regresji liniowej</w:t>
       </w:r>
       <w:r>
         <w:t>.</w:t>
@@ -12859,31 +11548,18 @@
         <w:pStyle w:val="Legenda"/>
         <w:jc w:val="left"/>
       </w:pPr>
-      <w:bookmarkStart w:id="57" w:name="_Toc106439791"/>
+      <w:bookmarkStart w:id="57" w:name="_Toc106443370"/>
       <w:r>
         <w:t xml:space="preserve">Rysunek </w:t>
       </w:r>
-      <w:r>
-        <w:fldChar w:fldCharType="begin"/>
-      </w:r>
-      <w:r>
-        <w:instrText xml:space="preserve"> SEQ Rysunek \* ARABIC </w:instrText>
-      </w:r>
-      <w:r>
-        <w:fldChar w:fldCharType="separate"/>
-      </w:r>
-      <w:r>
-        <w:rPr>
-          <w:noProof/>
-        </w:rPr>
-        <w:t>25</w:t>
-      </w:r>
-      <w:r>
-        <w:rPr>
-          <w:noProof/>
-        </w:rPr>
-        <w:fldChar w:fldCharType="end"/>
-      </w:r>
+      <w:fldSimple w:instr=" SEQ Rysunek \* ARABIC ">
+        <w:r>
+          <w:rPr>
+            <w:noProof/>
+          </w:rPr>
+          <w:t>25</w:t>
+        </w:r>
+      </w:fldSimple>
       <w:r>
         <w:t xml:space="preserve">. </w:t>
       </w:r>
@@ -12904,24 +11580,14 @@
         <w:t xml:space="preserve"> </w:t>
       </w:r>
       <w:r>
-        <w:t xml:space="preserve">(PKB per capita) w 79%. Zarówno </w:t>
-      </w:r>
-      <w:proofErr w:type="spellStart"/>
-      <w:r>
-        <w:t>predyktor</w:t>
-      </w:r>
-      <w:proofErr w:type="spellEnd"/>
+        <w:t>(PKB per capita) w 79%. Zarówno predyktor</w:t>
+      </w:r>
       <w:r>
         <w:t>,</w:t>
       </w:r>
       <w:r>
-        <w:t xml:space="preserve"> jak i wyraz wolny okazały się istotnie wpływać na zmienną celu. Uzyskany model jest istotny – p-</w:t>
-      </w:r>
-      <w:proofErr w:type="spellStart"/>
-      <w:r>
-        <w:t>value</w:t>
-      </w:r>
-      <w:proofErr w:type="spellEnd"/>
+        <w:t xml:space="preserve"> jak i wyraz wolny okazały się istotnie wpływać na zmienną celu. Uzyskany model jest istotny – p-value</w:t>
+      </w:r>
       <w:r>
         <w:br/>
         <w:t>wynosi 0.</w:t>
@@ -13005,31 +11671,18 @@
         <w:pStyle w:val="Legenda"/>
         <w:jc w:val="left"/>
       </w:pPr>
-      <w:bookmarkStart w:id="59" w:name="_Toc106439792"/>
+      <w:bookmarkStart w:id="59" w:name="_Toc106443371"/>
       <w:r>
         <w:t xml:space="preserve">Rysunek </w:t>
       </w:r>
-      <w:r>
-        <w:fldChar w:fldCharType="begin"/>
-      </w:r>
-      <w:r>
-        <w:instrText xml:space="preserve"> SEQ Rysunek \* ARABIC </w:instrText>
-      </w:r>
-      <w:r>
-        <w:fldChar w:fldCharType="separate"/>
-      </w:r>
-      <w:r>
-        <w:rPr>
-          <w:noProof/>
-        </w:rPr>
-        <w:t>26</w:t>
-      </w:r>
-      <w:r>
-        <w:rPr>
-          <w:noProof/>
-        </w:rPr>
-        <w:fldChar w:fldCharType="end"/>
-      </w:r>
+      <w:fldSimple w:instr=" SEQ Rysunek \* ARABIC ">
+        <w:r>
+          <w:rPr>
+            <w:noProof/>
+          </w:rPr>
+          <w:t>26</w:t>
+        </w:r>
+      </w:fldSimple>
       <w:r>
         <w:t>. Model regresji liniowej z dwoma wymiarami</w:t>
       </w:r>
@@ -13041,15 +11694,7 @@
         <w:ind w:firstLine="708"/>
       </w:pPr>
       <w:r>
-        <w:t xml:space="preserve">W modelu regresji liniowej z dwoma wymiarami </w:t>
-      </w:r>
-      <w:proofErr w:type="spellStart"/>
-      <w:r>
-        <w:t>predyktorem</w:t>
-      </w:r>
-      <w:proofErr w:type="spellEnd"/>
-      <w:r>
-        <w:t xml:space="preserve"> nieistotnie wpływającym na zmienną objaśnianą jest wymiar opisujący kraje pod względem polityki społecznej. W porównaniu do modelu z poprzedniego punktu należy zauważyć, że różnica pomiędzy R</w:t>
+        <w:t>W modelu regresji liniowej z dwoma wymiarami predyktorem nieistotnie wpływającym na zmienną objaśnianą jest wymiar opisujący kraje pod względem polityki społecznej. W porównaniu do modelu z poprzedniego punktu należy zauważyć, że różnica pomiędzy R</w:t>
       </w:r>
       <w:r>
         <w:rPr>
@@ -13088,15 +11733,7 @@
         <w:t>zatem</w:t>
       </w:r>
       <w:r>
-        <w:t xml:space="preserve"> nieistotny </w:t>
-      </w:r>
-      <w:proofErr w:type="spellStart"/>
-      <w:r>
-        <w:t>predyktor</w:t>
-      </w:r>
-      <w:proofErr w:type="spellEnd"/>
-      <w:r>
-        <w:t>, jakim jest PC2</w:t>
+        <w:t xml:space="preserve"> nieistotny predyktor, jakim jest PC2</w:t>
       </w:r>
       <w:r>
         <w:t>. J</w:t>
@@ -13182,31 +11819,18 @@
       <w:pPr>
         <w:pStyle w:val="Legenda"/>
       </w:pPr>
-      <w:bookmarkStart w:id="61" w:name="_Toc106439793"/>
+      <w:bookmarkStart w:id="61" w:name="_Toc106443372"/>
       <w:r>
         <w:t xml:space="preserve">Rysunek </w:t>
       </w:r>
-      <w:r>
-        <w:fldChar w:fldCharType="begin"/>
-      </w:r>
-      <w:r>
-        <w:instrText xml:space="preserve"> SEQ Rysunek \* ARABIC </w:instrText>
-      </w:r>
-      <w:r>
-        <w:fldChar w:fldCharType="separate"/>
-      </w:r>
-      <w:r>
-        <w:rPr>
-          <w:noProof/>
-        </w:rPr>
-        <w:t>27</w:t>
-      </w:r>
-      <w:r>
-        <w:rPr>
-          <w:noProof/>
-        </w:rPr>
-        <w:fldChar w:fldCharType="end"/>
-      </w:r>
+      <w:fldSimple w:instr=" SEQ Rysunek \* ARABIC ">
+        <w:r>
+          <w:rPr>
+            <w:noProof/>
+          </w:rPr>
+          <w:t>27</w:t>
+        </w:r>
+      </w:fldSimple>
       <w:r>
         <w:t>. Test ANOVA</w:t>
       </w:r>
@@ -13365,15 +11989,7 @@
         <w:t>PC1</w:t>
       </w:r>
       <w:r>
-        <w:t xml:space="preserve"> i charakteryzuje się współczynnikiem determinacji na poziomie 79%, identycznym do modelu regresji wykonanego wcześniej na samych </w:t>
-      </w:r>
-      <w:proofErr w:type="spellStart"/>
-      <w:r>
-        <w:t>predyktorach</w:t>
-      </w:r>
-      <w:proofErr w:type="spellEnd"/>
-      <w:r>
-        <w:t>.</w:t>
+        <w:t xml:space="preserve"> i charakteryzuje się współczynnikiem determinacji na poziomie 79%, identycznym do modelu regresji wykonanego wcześniej na samych predyktorach.</w:t>
       </w:r>
       <w:r>
         <w:t xml:space="preserve"> Dzięki przekształceniu zmiennych </w:t>
@@ -13382,15 +11998,7 @@
         <w:t xml:space="preserve">przy pomocy PCA </w:t>
       </w:r>
       <w:r>
-        <w:t xml:space="preserve">i rozłożeniu ich na wymiary otrzymujemy proste równanie, w którym zamiast 5 </w:t>
-      </w:r>
-      <w:proofErr w:type="spellStart"/>
-      <w:r>
-        <w:t>predyktorów</w:t>
-      </w:r>
-      <w:proofErr w:type="spellEnd"/>
-      <w:r>
-        <w:t xml:space="preserve"> mamy jeden. </w:t>
+        <w:t xml:space="preserve">i rozłożeniu ich na wymiary otrzymujemy proste równanie, w którym zamiast 5 predyktorów mamy jeden. </w:t>
       </w:r>
       <w:r>
         <w:t>Taki uproszczony model może równie dobrze posłużyć do przewidywania wartości PKB per capita, korzystając z danych związanych z rozwojem ekonomiczno-technologicznym danego państwa.</w:t>
@@ -13413,23 +12021,7 @@
         <w:pStyle w:val="tekstopisu"/>
       </w:pPr>
       <w:r>
-        <w:t xml:space="preserve">Do budowy modeli jako zmienną celu wykorzystano </w:t>
-      </w:r>
-      <w:proofErr w:type="spellStart"/>
-      <w:r>
-        <w:t>predyktor</w:t>
-      </w:r>
-      <w:proofErr w:type="spellEnd"/>
-      <w:r>
-        <w:t xml:space="preserve"> binarny – </w:t>
-      </w:r>
-      <w:proofErr w:type="spellStart"/>
-      <w:r>
-        <w:t>is_euro_currency</w:t>
-      </w:r>
-      <w:proofErr w:type="spellEnd"/>
-      <w:r>
-        <w:t>. Zmienna przyjmuje wartości 0 – dla krajów nie będących w systemie walutowym euro oraz 1 – dla krajów posiadających walutę euro jako walutę główną.</w:t>
+        <w:t>Do budowy modeli jako zmienną celu wykorzystano predyktor binarny – is_euro_currency. Zmienna przyjmuje wartości 0 – dla krajów nie będących w systemie walutowym euro oraz 1 – dla krajów posiadających walutę euro jako walutę główną.</w:t>
       </w:r>
     </w:p>
     <w:p>
@@ -13457,15 +12049,7 @@
         <w:ind w:firstLine="432"/>
       </w:pPr>
       <w:r>
-        <w:t xml:space="preserve">Wstępną klasyfikację wykonano na podstawie modelu k-najbliższych sąsiadów. Model ten wykorzystuje bliskość sklasyfikowanych już rekordów na podstawie zadanych </w:t>
-      </w:r>
-      <w:proofErr w:type="spellStart"/>
-      <w:r>
-        <w:t>predyktorów</w:t>
-      </w:r>
-      <w:proofErr w:type="spellEnd"/>
-      <w:r>
-        <w:t xml:space="preserve"> – odległości w przestrzeni przez nie wyznaczonej.</w:t>
+        <w:t>Wstępną klasyfikację wykonano na podstawie modelu k-najbliższych sąsiadów. Model ten wykorzystuje bliskość sklasyfikowanych już rekordów na podstawie zadanych predyktorów – odległości w przestrzeni przez nie wyznaczonej.</w:t>
       </w:r>
     </w:p>
     <w:p>
@@ -13533,31 +12117,18 @@
         <w:pStyle w:val="Legenda"/>
         <w:jc w:val="left"/>
       </w:pPr>
-      <w:bookmarkStart w:id="65" w:name="_Toc106439794"/>
+      <w:bookmarkStart w:id="65" w:name="_Toc106443373"/>
       <w:r>
         <w:t xml:space="preserve">Rysunek </w:t>
       </w:r>
-      <w:r>
-        <w:fldChar w:fldCharType="begin"/>
-      </w:r>
-      <w:r>
-        <w:instrText xml:space="preserve"> SEQ Rysunek \* ARABIC </w:instrText>
-      </w:r>
-      <w:r>
-        <w:fldChar w:fldCharType="separate"/>
-      </w:r>
-      <w:r>
-        <w:rPr>
-          <w:noProof/>
-        </w:rPr>
-        <w:t>28</w:t>
-      </w:r>
-      <w:r>
-        <w:rPr>
-          <w:noProof/>
-        </w:rPr>
-        <w:fldChar w:fldCharType="end"/>
-      </w:r>
+      <w:fldSimple w:instr=" SEQ Rysunek \* ARABIC ">
+        <w:r>
+          <w:rPr>
+            <w:noProof/>
+          </w:rPr>
+          <w:t>28</w:t>
+        </w:r>
+      </w:fldSimple>
       <w:r>
         <w:t>. Model k-najbliższych sąsiadów</w:t>
       </w:r>
@@ -13578,23 +12149,7 @@
         <w:pStyle w:val="tekstopisu"/>
       </w:pPr>
       <w:r>
-        <w:t>Model wykazuje dokładność na poziomie 88%, najtrafniej przewiduje przypadki pozytywny (</w:t>
-      </w:r>
-      <w:proofErr w:type="spellStart"/>
-      <w:r>
-        <w:t>sensitivity</w:t>
-      </w:r>
-      <w:proofErr w:type="spellEnd"/>
-      <w:r>
-        <w:t>), natomiast w przypadku przypadków negatywnych model pomylił się trzykrotnie (</w:t>
-      </w:r>
-      <w:proofErr w:type="spellStart"/>
-      <w:r>
-        <w:t>specitifity</w:t>
-      </w:r>
-      <w:proofErr w:type="spellEnd"/>
-      <w:r>
-        <w:t xml:space="preserve">). </w:t>
+        <w:t xml:space="preserve">Model wykazuje dokładność na poziomie 88%, najtrafniej przewiduje przypadki pozytywny (sensitivity), natomiast w przypadku przypadków negatywnych model pomylił się trzykrotnie (specitifity). </w:t>
       </w:r>
     </w:p>
     <w:p>
@@ -13671,41 +12226,20 @@
         <w:pStyle w:val="Legenda"/>
         <w:jc w:val="left"/>
       </w:pPr>
-      <w:bookmarkStart w:id="66" w:name="_Toc106439795"/>
+      <w:bookmarkStart w:id="66" w:name="_Toc106443374"/>
       <w:r>
         <w:t xml:space="preserve">Rysunek </w:t>
       </w:r>
-      <w:r>
-        <w:fldChar w:fldCharType="begin"/>
-      </w:r>
-      <w:r>
-        <w:instrText xml:space="preserve"> SEQ Rysunek \* ARABIC </w:instrText>
-      </w:r>
-      <w:r>
-        <w:fldChar w:fldCharType="separate"/>
-      </w:r>
-      <w:r>
-        <w:rPr>
-          <w:noProof/>
-        </w:rPr>
-        <w:t>29</w:t>
-      </w:r>
-      <w:r>
-        <w:rPr>
-          <w:noProof/>
-        </w:rPr>
-        <w:fldChar w:fldCharType="end"/>
-      </w:r>
-      <w:r>
-        <w:t xml:space="preserve">. Model </w:t>
-      </w:r>
-      <w:proofErr w:type="spellStart"/>
-      <w:r>
-        <w:t>Naive</w:t>
-      </w:r>
-      <w:proofErr w:type="spellEnd"/>
-      <w:r>
-        <w:t>-Bayes</w:t>
+      <w:fldSimple w:instr=" SEQ Rysunek \* ARABIC ">
+        <w:r>
+          <w:rPr>
+            <w:noProof/>
+          </w:rPr>
+          <w:t>29</w:t>
+        </w:r>
+      </w:fldSimple>
+      <w:r>
+        <w:t>. Model Naive-Bayes</w:t>
       </w:r>
       <w:bookmarkEnd w:id="66"/>
     </w:p>
@@ -13715,31 +12249,14 @@
         <w:ind w:firstLine="432"/>
       </w:pPr>
       <w:r>
-        <w:t xml:space="preserve">Model ten wypadł gorzej niż poprzedni. Jednym z powodów gorszej predykcji może być fakt, że wartości </w:t>
-      </w:r>
-      <w:proofErr w:type="spellStart"/>
-      <w:r>
-        <w:t>predyktorów</w:t>
-      </w:r>
-      <w:proofErr w:type="spellEnd"/>
-      <w:r>
-        <w:t xml:space="preserve"> użytych do klasyfikacji nie są jednorodne. </w:t>
-      </w:r>
-      <w:proofErr w:type="spellStart"/>
+        <w:t xml:space="preserve">Model ten wypadł gorzej niż poprzedni. Jednym z powodów gorszej predykcji może być fakt, że wartości predyktorów użytych do klasyfikacji nie są jednorodne. </w:t>
+      </w:r>
       <w:r>
         <w:rPr>
           <w:i/>
           <w:iCs/>
         </w:rPr>
-        <w:t>Naive</w:t>
-      </w:r>
-      <w:proofErr w:type="spellEnd"/>
-      <w:r>
-        <w:rPr>
-          <w:i/>
-          <w:iCs/>
-        </w:rPr>
-        <w:t xml:space="preserve"> Bayes</w:t>
+        <w:t>Naive Bayes</w:t>
       </w:r>
       <w:r>
         <w:rPr>
@@ -13752,15 +12269,7 @@
         <w:t>jest używany zazwyczaj do predykcji danych tekstowych i kategorycznych, gorzej sprawdza się przy danych niejednorodnych jak na przykład dane makroekonomiczne.</w:t>
       </w:r>
       <w:r>
-        <w:t xml:space="preserve"> Z kolei drzewa klasyfikacyjne i regresyjne są formą drzew decyzyjnych, wykorzystujące </w:t>
-      </w:r>
-      <w:proofErr w:type="spellStart"/>
-      <w:r>
-        <w:t>predyktory</w:t>
-      </w:r>
-      <w:proofErr w:type="spellEnd"/>
-      <w:r>
-        <w:t xml:space="preserve"> do jak najlepszego podziału obserwacji ze względu na zmienną celu. </w:t>
+        <w:t xml:space="preserve"> Z kolei drzewa klasyfikacyjne i regresyjne są formą drzew decyzyjnych, wykorzystujące predyktory do jak najlepszego podziału obserwacji ze względu na zmienną celu. </w:t>
       </w:r>
     </w:p>
     <w:p>
@@ -13821,34 +12330,18 @@
         <w:pStyle w:val="Legenda"/>
         <w:jc w:val="left"/>
       </w:pPr>
-      <w:bookmarkStart w:id="67" w:name="_Toc106439796"/>
+      <w:bookmarkStart w:id="67" w:name="_Toc106443375"/>
       <w:r>
         <w:t xml:space="preserve">Rysunek </w:t>
       </w:r>
-      <w:r>
-        <w:fldChar w:fldCharType="begin"/>
-      </w:r>
-      <w:r>
-        <w:instrText xml:space="preserve"> SEQ Ry</w:instrText>
-      </w:r>
-      <w:r>
-        <w:instrText xml:space="preserve">sunek \* ARABIC </w:instrText>
-      </w:r>
-      <w:r>
-        <w:fldChar w:fldCharType="separate"/>
-      </w:r>
-      <w:r>
-        <w:rPr>
-          <w:noProof/>
-        </w:rPr>
-        <w:t>30</w:t>
-      </w:r>
-      <w:r>
-        <w:rPr>
-          <w:noProof/>
-        </w:rPr>
-        <w:fldChar w:fldCharType="end"/>
-      </w:r>
+      <w:fldSimple w:instr=" SEQ Rysunek \* ARABIC ">
+        <w:r>
+          <w:rPr>
+            <w:noProof/>
+          </w:rPr>
+          <w:t>30</w:t>
+        </w:r>
+      </w:fldSimple>
       <w:r>
         <w:t>. Model - drzewo klasyfikacyjne</w:t>
       </w:r>
@@ -13889,47 +12382,13 @@
         <w:ind w:firstLine="432"/>
       </w:pPr>
       <w:r>
-        <w:t xml:space="preserve">Modelami usprawniającymi klasyfikację są modele lasu losowego oraz </w:t>
-      </w:r>
-      <w:proofErr w:type="spellStart"/>
-      <w:r>
-        <w:t>boosting</w:t>
-      </w:r>
-      <w:proofErr w:type="spellEnd"/>
-      <w:r>
-        <w:t xml:space="preserve">. Las losowy bazuje na </w:t>
-      </w:r>
-      <w:proofErr w:type="spellStart"/>
-      <w:r>
-        <w:t>baggingu</w:t>
-      </w:r>
-      <w:proofErr w:type="spellEnd"/>
-      <w:r>
-        <w:t xml:space="preserve"> – losuje dane ze zwracaniem tworząc drzewa decyzyjne. Oprócz próbki danych las losowy za każdym razem losuje inny dobór </w:t>
-      </w:r>
-      <w:proofErr w:type="spellStart"/>
-      <w:r>
-        <w:t>predyktorów</w:t>
-      </w:r>
-      <w:proofErr w:type="spellEnd"/>
-      <w:r>
-        <w:t xml:space="preserve">. Jego praca się kończy, gdy utworzy zadaną liczbę drzew, a stworzone przez algorytm modele wskażą </w:t>
-      </w:r>
-      <w:proofErr w:type="spellStart"/>
-      <w:r>
-        <w:t>większościa</w:t>
-      </w:r>
-      <w:proofErr w:type="spellEnd"/>
-      <w:r>
-        <w:t xml:space="preserve"> głosów najlepsze rozwiązanie. </w:t>
-      </w:r>
-      <w:proofErr w:type="spellStart"/>
-      <w:r>
-        <w:t>Boosting</w:t>
-      </w:r>
-      <w:proofErr w:type="spellEnd"/>
-      <w:r>
-        <w:t xml:space="preserve"> z kolei to uczenie modelu na próbce danych. Działa on iteracyjnie, za każdym razem “poprawia” wcześniejsze błędy – przywiązuje do nich większe wagi.</w:t>
+        <w:t>Modelami usprawniającymi klasyfikację są modele lasu losowego oraz</w:t>
+      </w:r>
+      <w:r>
+        <w:t xml:space="preserve"> algorytm oparty na boostingu - XGBoost</w:t>
+      </w:r>
+      <w:r>
+        <w:t>. Las losowy bazuje na baggingu – losuje dane ze zwracaniem tworząc drzewa decyzyjne. Oprócz próbki danych las losowy za każdym razem losuje inny dobór predyktorów. Jego praca się kończy, gdy utworzy zadaną liczbę drzew, a stworzone przez algorytm modele wskażą większościa głosów najlepsze rozwiązanie. Boosting z kolei to uczenie modelu na próbce danych. Działa on iteracyjnie, za każdym razem “poprawia” wcześniejsze błędy – przywiązuje do nich większe wagi.</w:t>
       </w:r>
     </w:p>
     <w:p>
@@ -13997,40 +12456,31 @@
         <w:pStyle w:val="Legenda"/>
         <w:jc w:val="left"/>
       </w:pPr>
-      <w:bookmarkStart w:id="69" w:name="_Toc106439797"/>
+      <w:bookmarkStart w:id="69" w:name="_Toc106443376"/>
       <w:r>
         <w:t xml:space="preserve">Rysunek </w:t>
       </w:r>
-      <w:r>
-        <w:fldChar w:fldCharType="begin"/>
-      </w:r>
-      <w:r>
-        <w:instrText xml:space="preserve"> SEQ Rysunek \* ARABIC </w:instrText>
-      </w:r>
-      <w:r>
-        <w:fldChar w:fldCharType="separate"/>
-      </w:r>
-      <w:r>
-        <w:rPr>
-          <w:noProof/>
-        </w:rPr>
-        <w:t>31</w:t>
-      </w:r>
-      <w:r>
-        <w:rPr>
-          <w:noProof/>
-        </w:rPr>
-        <w:fldChar w:fldCharType="end"/>
-      </w:r>
-      <w:r>
-        <w:t xml:space="preserve">. Wyniku </w:t>
-      </w:r>
-      <w:proofErr w:type="spellStart"/>
-      <w:r>
-        <w:t>boostingu</w:t>
+      <w:fldSimple w:instr=" SEQ Rysunek \* ARABIC ">
+        <w:r>
+          <w:rPr>
+            <w:noProof/>
+          </w:rPr>
+          <w:t>31</w:t>
+        </w:r>
+      </w:fldSimple>
+      <w:r>
+        <w:t>. Wynik</w:t>
+      </w:r>
+      <w:r>
+        <w:t>i algorytmu</w:t>
+      </w:r>
+      <w:r>
+        <w:t xml:space="preserve"> </w:t>
+      </w:r>
+      <w:r>
+        <w:t>XGBoost</w:t>
       </w:r>
       <w:bookmarkEnd w:id="69"/>
-      <w:proofErr w:type="spellEnd"/>
     </w:p>
     <w:p/>
     <w:p>
@@ -14091,31 +12541,18 @@
         <w:pStyle w:val="Legenda"/>
         <w:jc w:val="left"/>
       </w:pPr>
-      <w:bookmarkStart w:id="70" w:name="_Toc106439798"/>
+      <w:bookmarkStart w:id="70" w:name="_Toc106443377"/>
       <w:r>
         <w:t xml:space="preserve">Rysunek </w:t>
       </w:r>
-      <w:r>
-        <w:fldChar w:fldCharType="begin"/>
-      </w:r>
-      <w:r>
-        <w:instrText xml:space="preserve"> SEQ Rysunek \* ARABIC </w:instrText>
-      </w:r>
-      <w:r>
-        <w:fldChar w:fldCharType="separate"/>
-      </w:r>
-      <w:r>
-        <w:rPr>
-          <w:noProof/>
-        </w:rPr>
-        <w:t>32</w:t>
-      </w:r>
-      <w:r>
-        <w:rPr>
-          <w:noProof/>
-        </w:rPr>
-        <w:fldChar w:fldCharType="end"/>
-      </w:r>
+      <w:fldSimple w:instr=" SEQ Rysunek \* ARABIC ">
+        <w:r>
+          <w:rPr>
+            <w:noProof/>
+          </w:rPr>
+          <w:t>32</w:t>
+        </w:r>
+      </w:fldSimple>
       <w:r>
         <w:t>.Wyniki lasu losowego</w:t>
       </w:r>
@@ -14183,48 +12620,31 @@
         <w:pStyle w:val="Legenda"/>
         <w:jc w:val="left"/>
       </w:pPr>
-      <w:bookmarkStart w:id="71" w:name="_Toc106439799"/>
+      <w:bookmarkStart w:id="71" w:name="_Toc106443378"/>
       <w:r>
         <w:t xml:space="preserve">Rysunek </w:t>
       </w:r>
-      <w:r>
-        <w:fldChar w:fldCharType="begin"/>
-      </w:r>
-      <w:r>
-        <w:instrText xml:space="preserve"> SEQ Rysunek \* ARABIC </w:instrText>
-      </w:r>
-      <w:r>
-        <w:fldChar w:fldCharType="separate"/>
-      </w:r>
-      <w:r>
-        <w:rPr>
-          <w:noProof/>
-        </w:rPr>
-        <w:t>33</w:t>
-      </w:r>
-      <w:r>
-        <w:rPr>
-          <w:noProof/>
-        </w:rPr>
-        <w:fldChar w:fldCharType="end"/>
-      </w:r>
-      <w:r>
-        <w:t>. Porównanie modeli k-</w:t>
-      </w:r>
-      <w:proofErr w:type="spellStart"/>
-      <w:r>
-        <w:t>ns</w:t>
-      </w:r>
-      <w:proofErr w:type="spellEnd"/>
-      <w:r>
-        <w:t xml:space="preserve"> i </w:t>
-      </w:r>
-      <w:proofErr w:type="spellStart"/>
-      <w:r>
-        <w:t>boostingu</w:t>
+      <w:fldSimple w:instr=" SEQ Rysunek \* ARABIC ">
+        <w:r>
+          <w:rPr>
+            <w:noProof/>
+          </w:rPr>
+          <w:t>33</w:t>
+        </w:r>
+      </w:fldSimple>
+      <w:r>
+        <w:t>. Porównanie model</w:t>
+      </w:r>
+      <w:r>
+        <w:t>u</w:t>
+      </w:r>
+      <w:r>
+        <w:t xml:space="preserve"> k-ns i </w:t>
+      </w:r>
+      <w:r>
+        <w:t>algorytmu XGBoost</w:t>
       </w:r>
       <w:bookmarkEnd w:id="71"/>
-      <w:proofErr w:type="spellEnd"/>
     </w:p>
     <w:p/>
     <w:p>
@@ -14244,21 +12664,11 @@
         <w:t>,</w:t>
       </w:r>
       <w:r>
-        <w:t xml:space="preserve"> co także jest spowodowane bliskością niektórych </w:t>
-      </w:r>
-      <w:proofErr w:type="spellStart"/>
-      <w:r>
-        <w:t>predyktorów</w:t>
-      </w:r>
-      <w:proofErr w:type="spellEnd"/>
-      <w:r>
-        <w:t xml:space="preserve"> w przestrzeni, kraje te zostały niepoprawnie sklasyfikowane jako należące do strefy walutowej euro. </w:t>
-      </w:r>
-      <w:proofErr w:type="spellStart"/>
-      <w:r>
-        <w:t>Boosting</w:t>
-      </w:r>
-      <w:proofErr w:type="spellEnd"/>
+        <w:t xml:space="preserve"> co także jest spowodowane bliskością niektórych predyktorów w przestrzeni, kraje te zostały niepoprawnie sklasyfikowane jako należące do strefy walutowej euro. </w:t>
+      </w:r>
+      <w:r>
+        <w:t>Algorytm XGBoost</w:t>
+      </w:r>
       <w:r>
         <w:t xml:space="preserve"> z kolei pomylił się w przypadku krajów posiadających euro – Litwy i Królestwa Niderlandów, które zostały sklasyfikowane niepoprawnie jako kraje nieposiadające europejskiej waluty jako </w:t>
       </w:r>
@@ -14287,15 +12697,7 @@
         <w:ind w:firstLine="432"/>
       </w:pPr>
       <w:r>
-        <w:t xml:space="preserve">Wykonane analizy w większości przypadków odzwierciedlają rzeczywistość, wykorzystane modele w większości przypadków trafnie klasyfikują kraje ze względu na przynależność do strefy euro, jednakże  w niektórych przypadkach należałoby użyć innego doboru </w:t>
-      </w:r>
-      <w:proofErr w:type="spellStart"/>
-      <w:r>
-        <w:t>predyktorów</w:t>
-      </w:r>
-      <w:proofErr w:type="spellEnd"/>
-      <w:r>
-        <w:t>.</w:t>
+        <w:t>Wykonane analizy w większości przypadków odzwierciedlają rzeczywistość, wykorzystane modele w większości przypadków trafnie klasyfikują kraje ze względu na przynależność do strefy euro, jednakże  w niektórych przypadkach należałoby użyć innego doboru predyktorów.</w:t>
       </w:r>
     </w:p>
     <w:p>
@@ -14314,15 +12716,7 @@
         <w:pStyle w:val="tekstopisu"/>
       </w:pPr>
       <w:r>
-        <w:t xml:space="preserve">Odpowiadając na pierwsze pytanie badawcze ustalono, że liczbę </w:t>
-      </w:r>
-      <w:proofErr w:type="spellStart"/>
-      <w:r>
-        <w:t>predyktorów</w:t>
-      </w:r>
-      <w:proofErr w:type="spellEnd"/>
-      <w:r>
-        <w:t xml:space="preserve"> można zredukować do 2, przy zachowaniu </w:t>
+        <w:t xml:space="preserve">Odpowiadając na pierwsze pytanie badawcze ustalono, że liczbę predyktorów można zredukować do 2, przy zachowaniu </w:t>
       </w:r>
       <w:r>
         <w:t>57% zmienności.</w:t>
@@ -14380,42 +12774,6 @@
       <w:pPr>
         <w:pStyle w:val="tekstopisu"/>
       </w:pPr>
-    </w:p>
-    <w:p>
-      <w:pPr>
-        <w:pStyle w:val="tekstopisu"/>
-      </w:pPr>
-      <w:r>
-        <w:lastRenderedPageBreak/>
-        <w:t>Wnioski należy sformułować w kontekście pytań badawczych</w:t>
-      </w:r>
-      <w:r>
-        <w:t>, w postaci zwartego tekstu</w:t>
-      </w:r>
-      <w:r>
-        <w:t xml:space="preserve"> </w:t>
-      </w:r>
-      <w:r>
-        <w:t xml:space="preserve">bez tabel i rysunków </w:t>
-      </w:r>
-      <w:r>
-        <w:t>(np. odpowiadając na pierwsze pytanie badawcze ustalono, że</w:t>
-      </w:r>
-      <w:r>
-        <w:t xml:space="preserve"> </w:t>
-      </w:r>
-      <w:r>
-        <w:t>…</w:t>
-      </w:r>
-      <w:r>
-        <w:t>)</w:t>
-      </w:r>
-      <w:r>
-        <w:t xml:space="preserve">. </w:t>
-      </w:r>
-      <w:r>
-        <w:t>W tym miejscu należy też wskazać wszystkie ograniczenia przeprowadzonych badań.</w:t>
-      </w:r>
     </w:p>
     <w:p>
       <w:pPr>
@@ -14428,6 +12786,7 @@
       </w:pPr>
       <w:bookmarkStart w:id="74" w:name="_Toc106439763"/>
       <w:r>
+        <w:lastRenderedPageBreak/>
         <w:t xml:space="preserve">Załącznik 1: </w:t>
       </w:r>
       <w:r>
@@ -14651,13 +13010,8 @@
         <w:t xml:space="preserve">zmiana nazwy </w:t>
       </w:r>
       <w:r>
-        <w:t xml:space="preserve">histogram na wykres słupkowy, przeprowadzenie dodatkowego testu Manna </w:t>
-      </w:r>
-      <w:proofErr w:type="spellStart"/>
-      <w:r>
-        <w:t>Whitneya</w:t>
-      </w:r>
-      <w:proofErr w:type="spellEnd"/>
+        <w:t>histogram na wykres słupkowy, przeprowadzenie dodatkowego testu Manna Whitneya</w:t>
+      </w:r>
       <w:r>
         <w:t>.</w:t>
       </w:r>
@@ -14668,15 +13022,7 @@
         <w:ind w:firstLine="0"/>
       </w:pPr>
       <w:r>
-        <w:t xml:space="preserve">Efekt 4: Zmiana nazwy </w:t>
-      </w:r>
-      <w:proofErr w:type="spellStart"/>
-      <w:r>
-        <w:t>biplot</w:t>
-      </w:r>
-      <w:proofErr w:type="spellEnd"/>
-      <w:r>
-        <w:t xml:space="preserve"> na wykres ładunków czynnikowych</w:t>
+        <w:t>Efekt 4: Zmiana nazwy biplot na wykres ładunków czynnikowych</w:t>
       </w:r>
       <w:r>
         <w:t>.</w:t>
@@ -14719,10 +13065,7 @@
     </w:p>
     <w:p>
       <w:r>
-        <w:t>data_pca_clustering</w:t>
-      </w:r>
-      <w:r>
-        <w:t xml:space="preserve">.csv – </w:t>
+        <w:t xml:space="preserve">data_pca_clustering.csv – </w:t>
       </w:r>
       <w:r>
         <w:t>D</w:t>
@@ -14739,10 +13082,7 @@
     </w:p>
     <w:p>
       <w:r>
-        <w:t>data_regr_PCA</w:t>
-      </w:r>
-      <w:r>
-        <w:t xml:space="preserve">.csv – </w:t>
+        <w:t xml:space="preserve">data_regr_PCA.csv – </w:t>
       </w:r>
       <w:r>
         <w:t>D</w:t>
@@ -14809,7 +13149,7 @@
       <w:r>
         <w:fldChar w:fldCharType="separate"/>
       </w:r>
-      <w:hyperlink w:anchor="_Toc106439767" w:history="1">
+      <w:hyperlink w:anchor="_Toc106443346" w:history="1">
         <w:r>
           <w:rPr>
             <w:rStyle w:val="Hipercze"/>
@@ -14836,7 +13176,7 @@
             <w:noProof/>
             <w:webHidden/>
           </w:rPr>
-          <w:instrText xml:space="preserve"> PAGEREF _Toc106439767 \h </w:instrText>
+          <w:instrText xml:space="preserve"> PAGEREF _Toc106443346 \h </w:instrText>
         </w:r>
         <w:r>
           <w:rPr>
@@ -14881,7 +13221,7 @@
           <w:lang w:eastAsia="pl-PL"/>
         </w:rPr>
       </w:pPr>
-      <w:hyperlink w:anchor="_Toc106439768" w:history="1">
+      <w:hyperlink w:anchor="_Toc106443347" w:history="1">
         <w:r>
           <w:rPr>
             <w:rStyle w:val="Hipercze"/>
@@ -14908,7 +13248,7 @@
             <w:noProof/>
             <w:webHidden/>
           </w:rPr>
-          <w:instrText xml:space="preserve"> PAGEREF _Toc106439768 \h </w:instrText>
+          <w:instrText xml:space="preserve"> PAGEREF _Toc106443347 \h </w:instrText>
         </w:r>
         <w:r>
           <w:rPr>
@@ -14953,7 +13293,7 @@
           <w:lang w:eastAsia="pl-PL"/>
         </w:rPr>
       </w:pPr>
-      <w:hyperlink w:anchor="_Toc106439769" w:history="1">
+      <w:hyperlink w:anchor="_Toc106443348" w:history="1">
         <w:r>
           <w:rPr>
             <w:rStyle w:val="Hipercze"/>
@@ -14980,7 +13320,7 @@
             <w:noProof/>
             <w:webHidden/>
           </w:rPr>
-          <w:instrText xml:space="preserve"> PAGEREF _Toc106439769 \h </w:instrText>
+          <w:instrText xml:space="preserve"> PAGEREF _Toc106443348 \h </w:instrText>
         </w:r>
         <w:r>
           <w:rPr>
@@ -15025,7 +13365,7 @@
           <w:lang w:eastAsia="pl-PL"/>
         </w:rPr>
       </w:pPr>
-      <w:hyperlink r:id="rId47" w:anchor="_Toc106439770" w:history="1">
+      <w:hyperlink r:id="rId47" w:anchor="_Toc106443349" w:history="1">
         <w:r>
           <w:rPr>
             <w:rStyle w:val="Hipercze"/>
@@ -15052,7 +13392,7 @@
             <w:noProof/>
             <w:webHidden/>
           </w:rPr>
-          <w:instrText xml:space="preserve"> PAGEREF _Toc106439770 \h </w:instrText>
+          <w:instrText xml:space="preserve"> PAGEREF _Toc106443349 \h </w:instrText>
         </w:r>
         <w:r>
           <w:rPr>
@@ -15097,7 +13437,7 @@
           <w:lang w:eastAsia="pl-PL"/>
         </w:rPr>
       </w:pPr>
-      <w:hyperlink w:anchor="_Toc106439771" w:history="1">
+      <w:hyperlink w:anchor="_Toc106443350" w:history="1">
         <w:r>
           <w:rPr>
             <w:rStyle w:val="Hipercze"/>
@@ -15124,7 +13464,7 @@
             <w:noProof/>
             <w:webHidden/>
           </w:rPr>
-          <w:instrText xml:space="preserve"> PAGEREF _Toc106439771 \h </w:instrText>
+          <w:instrText xml:space="preserve"> PAGEREF _Toc106443350 \h </w:instrText>
         </w:r>
         <w:r>
           <w:rPr>
@@ -15169,7 +13509,7 @@
           <w:lang w:eastAsia="pl-PL"/>
         </w:rPr>
       </w:pPr>
-      <w:hyperlink w:anchor="_Toc106439772" w:history="1">
+      <w:hyperlink w:anchor="_Toc106443351" w:history="1">
         <w:r>
           <w:rPr>
             <w:rStyle w:val="Hipercze"/>
@@ -15196,7 +13536,7 @@
             <w:noProof/>
             <w:webHidden/>
           </w:rPr>
-          <w:instrText xml:space="preserve"> PAGEREF _Toc106439772 \h </w:instrText>
+          <w:instrText xml:space="preserve"> PAGEREF _Toc106443351 \h </w:instrText>
         </w:r>
         <w:r>
           <w:rPr>
@@ -15241,7 +13581,7 @@
           <w:lang w:eastAsia="pl-PL"/>
         </w:rPr>
       </w:pPr>
-      <w:hyperlink w:anchor="_Toc106439773" w:history="1">
+      <w:hyperlink w:anchor="_Toc106443352" w:history="1">
         <w:r>
           <w:rPr>
             <w:rStyle w:val="Hipercze"/>
@@ -15268,7 +13608,7 @@
             <w:noProof/>
             <w:webHidden/>
           </w:rPr>
-          <w:instrText xml:space="preserve"> PAGEREF _Toc106439773 \h </w:instrText>
+          <w:instrText xml:space="preserve"> PAGEREF _Toc106443352 \h </w:instrText>
         </w:r>
         <w:r>
           <w:rPr>
@@ -15313,7 +13653,7 @@
           <w:lang w:eastAsia="pl-PL"/>
         </w:rPr>
       </w:pPr>
-      <w:hyperlink w:anchor="_Toc106439774" w:history="1">
+      <w:hyperlink w:anchor="_Toc106443353" w:history="1">
         <w:r>
           <w:rPr>
             <w:rStyle w:val="Hipercze"/>
@@ -15340,7 +13680,7 @@
             <w:noProof/>
             <w:webHidden/>
           </w:rPr>
-          <w:instrText xml:space="preserve"> PAGEREF _Toc106439774 \h </w:instrText>
+          <w:instrText xml:space="preserve"> PAGEREF _Toc106443353 \h </w:instrText>
         </w:r>
         <w:r>
           <w:rPr>
@@ -15385,7 +13725,7 @@
           <w:lang w:eastAsia="pl-PL"/>
         </w:rPr>
       </w:pPr>
-      <w:hyperlink w:anchor="_Toc106439775" w:history="1">
+      <w:hyperlink w:anchor="_Toc106443354" w:history="1">
         <w:r>
           <w:rPr>
             <w:rStyle w:val="Hipercze"/>
@@ -15412,7 +13752,7 @@
             <w:noProof/>
             <w:webHidden/>
           </w:rPr>
-          <w:instrText xml:space="preserve"> PAGEREF _Toc106439775 \h </w:instrText>
+          <w:instrText xml:space="preserve"> PAGEREF _Toc106443354 \h </w:instrText>
         </w:r>
         <w:r>
           <w:rPr>
@@ -15457,7 +13797,7 @@
           <w:lang w:eastAsia="pl-PL"/>
         </w:rPr>
       </w:pPr>
-      <w:hyperlink w:anchor="_Toc106439776" w:history="1">
+      <w:hyperlink w:anchor="_Toc106443355" w:history="1">
         <w:r>
           <w:rPr>
             <w:rStyle w:val="Hipercze"/>
@@ -15484,7 +13824,7 @@
             <w:noProof/>
             <w:webHidden/>
           </w:rPr>
-          <w:instrText xml:space="preserve"> PAGEREF _Toc106439776 \h </w:instrText>
+          <w:instrText xml:space="preserve"> PAGEREF _Toc106443355 \h </w:instrText>
         </w:r>
         <w:r>
           <w:rPr>
@@ -15529,7 +13869,7 @@
           <w:lang w:eastAsia="pl-PL"/>
         </w:rPr>
       </w:pPr>
-      <w:hyperlink w:anchor="_Toc106439777" w:history="1">
+      <w:hyperlink w:anchor="_Toc106443356" w:history="1">
         <w:r>
           <w:rPr>
             <w:rStyle w:val="Hipercze"/>
@@ -15556,7 +13896,7 @@
             <w:noProof/>
             <w:webHidden/>
           </w:rPr>
-          <w:instrText xml:space="preserve"> PAGEREF _Toc106439777 \h </w:instrText>
+          <w:instrText xml:space="preserve"> PAGEREF _Toc106443356 \h </w:instrText>
         </w:r>
         <w:r>
           <w:rPr>
@@ -15601,7 +13941,7 @@
           <w:lang w:eastAsia="pl-PL"/>
         </w:rPr>
       </w:pPr>
-      <w:hyperlink w:anchor="_Toc106439778" w:history="1">
+      <w:hyperlink w:anchor="_Toc106443357" w:history="1">
         <w:r>
           <w:rPr>
             <w:rStyle w:val="Hipercze"/>
@@ -15628,7 +13968,7 @@
             <w:noProof/>
             <w:webHidden/>
           </w:rPr>
-          <w:instrText xml:space="preserve"> PAGEREF _Toc106439778 \h </w:instrText>
+          <w:instrText xml:space="preserve"> PAGEREF _Toc106443357 \h </w:instrText>
         </w:r>
         <w:r>
           <w:rPr>
@@ -15673,7 +14013,7 @@
           <w:lang w:eastAsia="pl-PL"/>
         </w:rPr>
       </w:pPr>
-      <w:hyperlink w:anchor="_Toc106439779" w:history="1">
+      <w:hyperlink w:anchor="_Toc106443358" w:history="1">
         <w:r>
           <w:rPr>
             <w:rStyle w:val="Hipercze"/>
@@ -15700,7 +14040,7 @@
             <w:noProof/>
             <w:webHidden/>
           </w:rPr>
-          <w:instrText xml:space="preserve"> PAGEREF _Toc106439779 \h </w:instrText>
+          <w:instrText xml:space="preserve"> PAGEREF _Toc106443358 \h </w:instrText>
         </w:r>
         <w:r>
           <w:rPr>
@@ -15745,7 +14085,7 @@
           <w:lang w:eastAsia="pl-PL"/>
         </w:rPr>
       </w:pPr>
-      <w:hyperlink w:anchor="_Toc106439780" w:history="1">
+      <w:hyperlink w:anchor="_Toc106443359" w:history="1">
         <w:r>
           <w:rPr>
             <w:rStyle w:val="Hipercze"/>
@@ -15772,7 +14112,7 @@
             <w:noProof/>
             <w:webHidden/>
           </w:rPr>
-          <w:instrText xml:space="preserve"> PAGEREF _Toc106439780 \h </w:instrText>
+          <w:instrText xml:space="preserve"> PAGEREF _Toc106443359 \h </w:instrText>
         </w:r>
         <w:r>
           <w:rPr>
@@ -15817,7 +14157,7 @@
           <w:lang w:eastAsia="pl-PL"/>
         </w:rPr>
       </w:pPr>
-      <w:hyperlink w:anchor="_Toc106439781" w:history="1">
+      <w:hyperlink w:anchor="_Toc106443360" w:history="1">
         <w:r>
           <w:rPr>
             <w:rStyle w:val="Hipercze"/>
@@ -15844,7 +14184,7 @@
             <w:noProof/>
             <w:webHidden/>
           </w:rPr>
-          <w:instrText xml:space="preserve"> PAGEREF _Toc106439781 \h </w:instrText>
+          <w:instrText xml:space="preserve"> PAGEREF _Toc106443360 \h </w:instrText>
         </w:r>
         <w:r>
           <w:rPr>
@@ -15889,7 +14229,7 @@
           <w:lang w:eastAsia="pl-PL"/>
         </w:rPr>
       </w:pPr>
-      <w:hyperlink w:anchor="_Toc106439782" w:history="1">
+      <w:hyperlink w:anchor="_Toc106443361" w:history="1">
         <w:r>
           <w:rPr>
             <w:rStyle w:val="Hipercze"/>
@@ -15916,7 +14256,7 @@
             <w:noProof/>
             <w:webHidden/>
           </w:rPr>
-          <w:instrText xml:space="preserve"> PAGEREF _Toc106439782 \h </w:instrText>
+          <w:instrText xml:space="preserve"> PAGEREF _Toc106443361 \h </w:instrText>
         </w:r>
         <w:r>
           <w:rPr>
@@ -15961,7 +14301,7 @@
           <w:lang w:eastAsia="pl-PL"/>
         </w:rPr>
       </w:pPr>
-      <w:hyperlink w:anchor="_Toc106439783" w:history="1">
+      <w:hyperlink w:anchor="_Toc106443362" w:history="1">
         <w:r>
           <w:rPr>
             <w:rStyle w:val="Hipercze"/>
@@ -15988,7 +14328,7 @@
             <w:noProof/>
             <w:webHidden/>
           </w:rPr>
-          <w:instrText xml:space="preserve"> PAGEREF _Toc106439783 \h </w:instrText>
+          <w:instrText xml:space="preserve"> PAGEREF _Toc106443362 \h </w:instrText>
         </w:r>
         <w:r>
           <w:rPr>
@@ -16033,7 +14373,7 @@
           <w:lang w:eastAsia="pl-PL"/>
         </w:rPr>
       </w:pPr>
-      <w:hyperlink w:anchor="_Toc106439784" w:history="1">
+      <w:hyperlink w:anchor="_Toc106443363" w:history="1">
         <w:r>
           <w:rPr>
             <w:rStyle w:val="Hipercze"/>
@@ -16060,7 +14400,7 @@
             <w:noProof/>
             <w:webHidden/>
           </w:rPr>
-          <w:instrText xml:space="preserve"> PAGEREF _Toc106439784 \h </w:instrText>
+          <w:instrText xml:space="preserve"> PAGEREF _Toc106443363 \h </w:instrText>
         </w:r>
         <w:r>
           <w:rPr>
@@ -16105,7 +14445,7 @@
           <w:lang w:eastAsia="pl-PL"/>
         </w:rPr>
       </w:pPr>
-      <w:hyperlink w:anchor="_Toc106439785" w:history="1">
+      <w:hyperlink w:anchor="_Toc106443364" w:history="1">
         <w:r>
           <w:rPr>
             <w:rStyle w:val="Hipercze"/>
@@ -16132,7 +14472,7 @@
             <w:noProof/>
             <w:webHidden/>
           </w:rPr>
-          <w:instrText xml:space="preserve"> PAGEREF _Toc106439785 \h </w:instrText>
+          <w:instrText xml:space="preserve"> PAGEREF _Toc106443364 \h </w:instrText>
         </w:r>
         <w:r>
           <w:rPr>
@@ -16177,7 +14517,7 @@
           <w:lang w:eastAsia="pl-PL"/>
         </w:rPr>
       </w:pPr>
-      <w:hyperlink w:anchor="_Toc106439786" w:history="1">
+      <w:hyperlink w:anchor="_Toc106443365" w:history="1">
         <w:r>
           <w:rPr>
             <w:rStyle w:val="Hipercze"/>
@@ -16204,7 +14544,7 @@
             <w:noProof/>
             <w:webHidden/>
           </w:rPr>
-          <w:instrText xml:space="preserve"> PAGEREF _Toc106439786 \h </w:instrText>
+          <w:instrText xml:space="preserve"> PAGEREF _Toc106443365 \h </w:instrText>
         </w:r>
         <w:r>
           <w:rPr>
@@ -16249,7 +14589,7 @@
           <w:lang w:eastAsia="pl-PL"/>
         </w:rPr>
       </w:pPr>
-      <w:hyperlink w:anchor="_Toc106439787" w:history="1">
+      <w:hyperlink w:anchor="_Toc106443366" w:history="1">
         <w:r>
           <w:rPr>
             <w:rStyle w:val="Hipercze"/>
@@ -16276,7 +14616,7 @@
             <w:noProof/>
             <w:webHidden/>
           </w:rPr>
-          <w:instrText xml:space="preserve"> PAGEREF _Toc106439787 \h </w:instrText>
+          <w:instrText xml:space="preserve"> PAGEREF _Toc106443366 \h </w:instrText>
         </w:r>
         <w:r>
           <w:rPr>
@@ -16321,7 +14661,7 @@
           <w:lang w:eastAsia="pl-PL"/>
         </w:rPr>
       </w:pPr>
-      <w:hyperlink w:anchor="_Toc106439788" w:history="1">
+      <w:hyperlink w:anchor="_Toc106443367" w:history="1">
         <w:r>
           <w:rPr>
             <w:rStyle w:val="Hipercze"/>
@@ -16348,7 +14688,7 @@
             <w:noProof/>
             <w:webHidden/>
           </w:rPr>
-          <w:instrText xml:space="preserve"> PAGEREF _Toc106439788 \h </w:instrText>
+          <w:instrText xml:space="preserve"> PAGEREF _Toc106443367 \h </w:instrText>
         </w:r>
         <w:r>
           <w:rPr>
@@ -16393,7 +14733,7 @@
           <w:lang w:eastAsia="pl-PL"/>
         </w:rPr>
       </w:pPr>
-      <w:hyperlink w:anchor="_Toc106439789" w:history="1">
+      <w:hyperlink w:anchor="_Toc106443368" w:history="1">
         <w:r>
           <w:rPr>
             <w:rStyle w:val="Hipercze"/>
@@ -16420,7 +14760,7 @@
             <w:noProof/>
             <w:webHidden/>
           </w:rPr>
-          <w:instrText xml:space="preserve"> PAGEREF _Toc106439789 \h </w:instrText>
+          <w:instrText xml:space="preserve"> PAGEREF _Toc106443368 \h </w:instrText>
         </w:r>
         <w:r>
           <w:rPr>
@@ -16465,7 +14805,7 @@
           <w:lang w:eastAsia="pl-PL"/>
         </w:rPr>
       </w:pPr>
-      <w:hyperlink w:anchor="_Toc106439790" w:history="1">
+      <w:hyperlink w:anchor="_Toc106443369" w:history="1">
         <w:r>
           <w:rPr>
             <w:rStyle w:val="Hipercze"/>
@@ -16492,7 +14832,7 @@
             <w:noProof/>
             <w:webHidden/>
           </w:rPr>
-          <w:instrText xml:space="preserve"> PAGEREF _Toc106439790 \h </w:instrText>
+          <w:instrText xml:space="preserve"> PAGEREF _Toc106443369 \h </w:instrText>
         </w:r>
         <w:r>
           <w:rPr>
@@ -16537,7 +14877,7 @@
           <w:lang w:eastAsia="pl-PL"/>
         </w:rPr>
       </w:pPr>
-      <w:hyperlink w:anchor="_Toc106439791" w:history="1">
+      <w:hyperlink w:anchor="_Toc106443370" w:history="1">
         <w:r>
           <w:rPr>
             <w:rStyle w:val="Hipercze"/>
@@ -16564,7 +14904,7 @@
             <w:noProof/>
             <w:webHidden/>
           </w:rPr>
-          <w:instrText xml:space="preserve"> PAGEREF _Toc106439791 \h </w:instrText>
+          <w:instrText xml:space="preserve"> PAGEREF _Toc106443370 \h </w:instrText>
         </w:r>
         <w:r>
           <w:rPr>
@@ -16609,7 +14949,7 @@
           <w:lang w:eastAsia="pl-PL"/>
         </w:rPr>
       </w:pPr>
-      <w:hyperlink w:anchor="_Toc106439792" w:history="1">
+      <w:hyperlink w:anchor="_Toc106443371" w:history="1">
         <w:r>
           <w:rPr>
             <w:rStyle w:val="Hipercze"/>
@@ -16636,7 +14976,7 @@
             <w:noProof/>
             <w:webHidden/>
           </w:rPr>
-          <w:instrText xml:space="preserve"> PAGEREF _Toc106439792 \h </w:instrText>
+          <w:instrText xml:space="preserve"> PAGEREF _Toc106443371 \h </w:instrText>
         </w:r>
         <w:r>
           <w:rPr>
@@ -16681,7 +15021,7 @@
           <w:lang w:eastAsia="pl-PL"/>
         </w:rPr>
       </w:pPr>
-      <w:hyperlink w:anchor="_Toc106439793" w:history="1">
+      <w:hyperlink w:anchor="_Toc106443372" w:history="1">
         <w:r>
           <w:rPr>
             <w:rStyle w:val="Hipercze"/>
@@ -16708,7 +15048,7 @@
             <w:noProof/>
             <w:webHidden/>
           </w:rPr>
-          <w:instrText xml:space="preserve"> PAGEREF _Toc106439793 \h </w:instrText>
+          <w:instrText xml:space="preserve"> PAGEREF _Toc106443372 \h </w:instrText>
         </w:r>
         <w:r>
           <w:rPr>
@@ -16753,7 +15093,7 @@
           <w:lang w:eastAsia="pl-PL"/>
         </w:rPr>
       </w:pPr>
-      <w:hyperlink w:anchor="_Toc106439794" w:history="1">
+      <w:hyperlink w:anchor="_Toc106443373" w:history="1">
         <w:r>
           <w:rPr>
             <w:rStyle w:val="Hipercze"/>
@@ -16780,7 +15120,7 @@
             <w:noProof/>
             <w:webHidden/>
           </w:rPr>
-          <w:instrText xml:space="preserve"> PAGEREF _Toc106439794 \h </w:instrText>
+          <w:instrText xml:space="preserve"> PAGEREF _Toc106443373 \h </w:instrText>
         </w:r>
         <w:r>
           <w:rPr>
@@ -16825,7 +15165,7 @@
           <w:lang w:eastAsia="pl-PL"/>
         </w:rPr>
       </w:pPr>
-      <w:hyperlink w:anchor="_Toc106439795" w:history="1">
+      <w:hyperlink w:anchor="_Toc106443374" w:history="1">
         <w:r>
           <w:rPr>
             <w:rStyle w:val="Hipercze"/>
@@ -16852,7 +15192,7 @@
             <w:noProof/>
             <w:webHidden/>
           </w:rPr>
-          <w:instrText xml:space="preserve"> PAGEREF _Toc106439795 \h </w:instrText>
+          <w:instrText xml:space="preserve"> PAGEREF _Toc106443374 \h </w:instrText>
         </w:r>
         <w:r>
           <w:rPr>
@@ -16897,7 +15237,7 @@
           <w:lang w:eastAsia="pl-PL"/>
         </w:rPr>
       </w:pPr>
-      <w:hyperlink w:anchor="_Toc106439796" w:history="1">
+      <w:hyperlink w:anchor="_Toc106443375" w:history="1">
         <w:r>
           <w:rPr>
             <w:rStyle w:val="Hipercze"/>
@@ -16924,7 +15264,7 @@
             <w:noProof/>
             <w:webHidden/>
           </w:rPr>
-          <w:instrText xml:space="preserve"> PAGEREF _Toc106439796 \h </w:instrText>
+          <w:instrText xml:space="preserve"> PAGEREF _Toc106443375 \h </w:instrText>
         </w:r>
         <w:r>
           <w:rPr>
@@ -16969,13 +15309,13 @@
           <w:lang w:eastAsia="pl-PL"/>
         </w:rPr>
       </w:pPr>
-      <w:hyperlink w:anchor="_Toc106439797" w:history="1">
+      <w:hyperlink w:anchor="_Toc106443376" w:history="1">
         <w:r>
           <w:rPr>
             <w:rStyle w:val="Hipercze"/>
             <w:noProof/>
           </w:rPr>
-          <w:t>Rysunek 31. Wyniku boostingu</w:t>
+          <w:t>Rysunek 31. Wyniki algorytmu XGBoost</w:t>
         </w:r>
         <w:r>
           <w:rPr>
@@ -16996,7 +15336,7 @@
             <w:noProof/>
             <w:webHidden/>
           </w:rPr>
-          <w:instrText xml:space="preserve"> PAGEREF _Toc106439797 \h </w:instrText>
+          <w:instrText xml:space="preserve"> PAGEREF _Toc106443376 \h </w:instrText>
         </w:r>
         <w:r>
           <w:rPr>
@@ -17041,7 +15381,7 @@
           <w:lang w:eastAsia="pl-PL"/>
         </w:rPr>
       </w:pPr>
-      <w:hyperlink w:anchor="_Toc106439798" w:history="1">
+      <w:hyperlink w:anchor="_Toc106443377" w:history="1">
         <w:r>
           <w:rPr>
             <w:rStyle w:val="Hipercze"/>
@@ -17068,7 +15408,7 @@
             <w:noProof/>
             <w:webHidden/>
           </w:rPr>
-          <w:instrText xml:space="preserve"> PAGEREF _Toc106439798 \h </w:instrText>
+          <w:instrText xml:space="preserve"> PAGEREF _Toc106443377 \h </w:instrText>
         </w:r>
         <w:r>
           <w:rPr>
@@ -17113,13 +15453,13 @@
           <w:lang w:eastAsia="pl-PL"/>
         </w:rPr>
       </w:pPr>
-      <w:hyperlink w:anchor="_Toc106439799" w:history="1">
+      <w:hyperlink w:anchor="_Toc106443378" w:history="1">
         <w:r>
           <w:rPr>
             <w:rStyle w:val="Hipercze"/>
             <w:noProof/>
           </w:rPr>
-          <w:t>Rysunek 33. Porównanie modeli k-ns i boostingu</w:t>
+          <w:t>Rysunek 33. Porównanie modelu k-ns i algorytmu XGBoost</w:t>
         </w:r>
         <w:r>
           <w:rPr>
@@ -17140,7 +15480,7 @@
             <w:noProof/>
             <w:webHidden/>
           </w:rPr>
-          <w:instrText xml:space="preserve"> PAGEREF _Toc106439799 \h </w:instrText>
+          <w:instrText xml:space="preserve"> PAGEREF _Toc106443378 \h </w:instrText>
         </w:r>
         <w:r>
           <w:rPr>

</xml_diff>